<commit_message>
update on 2025-03-19 10:44:05.837679
</commit_message>
<xml_diff>
--- a/py 空间几何.docx
+++ b/py 空间几何.docx
@@ -63,7 +63,7 @@
     </w:p>
     <w:tbl>
       <w:tblPr>
-        <w:tblStyle w:val="7"/>
+        <w:tblStyle w:val="8"/>
         <w:tblW w:w="0" w:type="auto"/>
         <w:tblInd w:w="0" w:type="dxa"/>
         <w:tblBorders>
@@ -76,13 +76,16 @@
         </w:tblBorders>
         <w:tblLayout w:type="autofit"/>
         <w:tblCellMar>
+          <w:top w:w="0" w:type="dxa"/>
           <w:left w:w="108" w:type="dxa"/>
+          <w:bottom w:w="0" w:type="dxa"/>
           <w:right w:w="108" w:type="dxa"/>
         </w:tblCellMar>
       </w:tblPr>
       <w:tblGrid>
         <w:gridCol w:w="2653"/>
         <w:gridCol w:w="1057"/>
+        <w:gridCol w:w="222"/>
       </w:tblGrid>
       <w:tr>
         <w:tblPrEx>
@@ -95,7 +98,9 @@
             <w:insideV w:val="single" w:color="auto" w:sz="4" w:space="0"/>
           </w:tblBorders>
           <w:tblCellMar>
+            <w:top w:w="0" w:type="dxa"/>
             <w:left w:w="108" w:type="dxa"/>
+            <w:bottom w:w="0" w:type="dxa"/>
             <w:right w:w="108" w:type="dxa"/>
           </w:tblCellMar>
         </w:tblPrEx>
@@ -105,7 +110,7 @@
           </w:tcPr>
           <w:p>
             <w:pPr>
-              <w:pStyle w:val="10"/>
+              <w:pStyle w:val="12"/>
               <w:bidi w:val="0"/>
               <w:rPr>
                 <w:rFonts w:hint="default"/>
@@ -143,12 +148,26 @@
             </w:r>
             <w:r>
               <w:rPr>
-                <w:rStyle w:val="11"/>
+                <w:rStyle w:val="13"/>
                 <w:rFonts w:hint="eastAsia"/>
                 <w:lang w:val="en-US" w:eastAsia="zh-CN"/>
               </w:rPr>
               <w:t>点云</w:t>
             </w:r>
+          </w:p>
+        </w:tc>
+        <w:tc>
+          <w:tcPr>
+            <w:tcW w:w="0" w:type="auto"/>
+          </w:tcPr>
+          <w:p>
+            <w:pPr>
+              <w:rPr>
+                <w:rFonts w:hint="eastAsia"/>
+                <w:vertAlign w:val="baseline"/>
+                <w:lang w:val="en-US" w:eastAsia="zh-CN"/>
+              </w:rPr>
+            </w:pPr>
           </w:p>
         </w:tc>
       </w:tr>
@@ -163,7 +182,9 @@
             <w:insideV w:val="single" w:color="auto" w:sz="4" w:space="0"/>
           </w:tblBorders>
           <w:tblCellMar>
+            <w:top w:w="0" w:type="dxa"/>
             <w:left w:w="108" w:type="dxa"/>
+            <w:bottom w:w="0" w:type="dxa"/>
             <w:right w:w="108" w:type="dxa"/>
           </w:tblCellMar>
         </w:tblPrEx>
@@ -173,7 +194,7 @@
           </w:tcPr>
           <w:p>
             <w:pPr>
-              <w:pStyle w:val="10"/>
+              <w:pStyle w:val="12"/>
               <w:bidi w:val="0"/>
               <w:rPr>
                 <w:rFonts w:hint="default"/>
@@ -211,12 +232,26 @@
             </w:r>
             <w:r>
               <w:rPr>
-                <w:rStyle w:val="11"/>
+                <w:rStyle w:val="13"/>
                 <w:rFonts w:hint="eastAsia"/>
                 <w:lang w:val="en-US" w:eastAsia="zh-CN"/>
               </w:rPr>
               <w:t>网格</w:t>
             </w:r>
+          </w:p>
+        </w:tc>
+        <w:tc>
+          <w:tcPr>
+            <w:tcW w:w="0" w:type="auto"/>
+          </w:tcPr>
+          <w:p>
+            <w:pPr>
+              <w:rPr>
+                <w:rFonts w:hint="eastAsia"/>
+                <w:vertAlign w:val="baseline"/>
+                <w:lang w:val="en-US" w:eastAsia="zh-CN"/>
+              </w:rPr>
+            </w:pPr>
           </w:p>
         </w:tc>
       </w:tr>
@@ -253,12 +288,10 @@
         </w:rPr>
         <w:t>可视化visualization：</w:t>
       </w:r>
-      <w:bookmarkStart w:id="0" w:name="_GoBack"/>
-      <w:bookmarkEnd w:id="0"/>
     </w:p>
     <w:tbl>
       <w:tblPr>
-        <w:tblStyle w:val="7"/>
+        <w:tblStyle w:val="8"/>
         <w:tblW w:w="0" w:type="auto"/>
         <w:tblInd w:w="0" w:type="dxa"/>
         <w:tblBorders>
@@ -304,7 +337,7 @@
           </w:tcPr>
           <w:p>
             <w:pPr>
-              <w:pStyle w:val="10"/>
+              <w:pStyle w:val="12"/>
               <w:bidi w:val="0"/>
               <w:rPr>
                 <w:rFonts w:hint="default"/>
@@ -326,7 +359,7 @@
           </w:tcPr>
           <w:p>
             <w:pPr>
-              <w:pStyle w:val="9"/>
+              <w:pStyle w:val="11"/>
               <w:bidi w:val="0"/>
               <w:rPr>
                 <w:rFonts w:hint="default"/>
@@ -350,6 +383,1389 @@
         <w:rPr>
           <w:rFonts w:hint="default"/>
           <w:lang w:val="en-US" w:eastAsia="zh-CN"/>
+        </w:rPr>
+      </w:pPr>
+    </w:p>
+    <w:p>
+      <w:pPr>
+        <w:rPr>
+          <w:rFonts w:hint="default"/>
+          <w:lang w:val="en-US" w:eastAsia="zh-CN"/>
+        </w:rPr>
+      </w:pPr>
+    </w:p>
+    <w:p>
+      <w:pPr>
+        <w:rPr>
+          <w:rFonts w:hint="default"/>
+          <w:lang w:val="en-US" w:eastAsia="zh-CN"/>
+        </w:rPr>
+      </w:pPr>
+    </w:p>
+    <w:p>
+      <w:pPr>
+        <w:pStyle w:val="2"/>
+        <w:bidi w:val="0"/>
+        <w:rPr>
+          <w:rFonts w:hint="default"/>
+          <w:lang w:val="en-US" w:eastAsia="zh-CN"/>
+        </w:rPr>
+      </w:pPr>
+      <w:r>
+        <w:rPr>
+          <w:rFonts w:hint="eastAsia"/>
+          <w:lang w:val="en-US" w:eastAsia="zh-CN"/>
+        </w:rPr>
+        <w:t>3DGS光栅化diff_gaussian_rasterization：</w:t>
+      </w:r>
+    </w:p>
+    <w:p>
+      <w:pPr>
+        <w:rPr>
+          <w:rFonts w:hint="default"/>
+          <w:color w:val="F79646" w:themeColor="accent6"/>
+          <w:lang w:val="en-US" w:eastAsia="zh-CN"/>
+          <w14:textFill>
+            <w14:solidFill>
+              <w14:schemeClr w14:val="accent6"/>
+            </w14:solidFill>
+          </w14:textFill>
+        </w:rPr>
+      </w:pPr>
+      <w:r>
+        <w:rPr>
+          <w:rFonts w:hint="default"/>
+          <w:color w:val="F79646" w:themeColor="accent6"/>
+          <w:lang w:val="en-US" w:eastAsia="zh-CN"/>
+          <w14:textFill>
+            <w14:solidFill>
+              <w14:schemeClr w14:val="accent6"/>
+            </w14:solidFill>
+          </w14:textFill>
+        </w:rPr>
+        <w:fldChar w:fldCharType="begin"/>
+      </w:r>
+      <w:r>
+        <w:rPr>
+          <w:rFonts w:hint="default"/>
+          <w:color w:val="F79646" w:themeColor="accent6"/>
+          <w:lang w:val="en-US" w:eastAsia="zh-CN"/>
+          <w14:textFill>
+            <w14:solidFill>
+              <w14:schemeClr w14:val="accent6"/>
+            </w14:solidFill>
+          </w14:textFill>
+        </w:rPr>
+        <w:instrText xml:space="preserve"> HYPERLINK "https://github.com/graphdeco-inria/diff-gaussian-rasterization/tree/3dgs_accel" </w:instrText>
+      </w:r>
+      <w:r>
+        <w:rPr>
+          <w:rFonts w:hint="default"/>
+          <w:color w:val="F79646" w:themeColor="accent6"/>
+          <w:lang w:val="en-US" w:eastAsia="zh-CN"/>
+          <w14:textFill>
+            <w14:solidFill>
+              <w14:schemeClr w14:val="accent6"/>
+            </w14:solidFill>
+          </w14:textFill>
+        </w:rPr>
+        <w:fldChar w:fldCharType="separate"/>
+      </w:r>
+      <w:r>
+        <w:rPr>
+          <w:rStyle w:val="10"/>
+          <w:rFonts w:hint="default"/>
+          <w:color w:val="F79646" w:themeColor="accent6"/>
+          <w:lang w:val="en-US" w:eastAsia="zh-CN"/>
+          <w14:textFill>
+            <w14:solidFill>
+              <w14:schemeClr w14:val="accent6"/>
+            </w14:solidFill>
+          </w14:textFill>
+        </w:rPr>
+        <w:t>https://github.com/graphdeco-inria/diff-gaussian-rasterization/tree/3dgs_accel</w:t>
+      </w:r>
+      <w:r>
+        <w:rPr>
+          <w:rFonts w:hint="default"/>
+          <w:color w:val="F79646" w:themeColor="accent6"/>
+          <w:lang w:val="en-US" w:eastAsia="zh-CN"/>
+          <w14:textFill>
+            <w14:solidFill>
+              <w14:schemeClr w14:val="accent6"/>
+            </w14:solidFill>
+          </w14:textFill>
+        </w:rPr>
+        <w:fldChar w:fldCharType="end"/>
+      </w:r>
+    </w:p>
+    <w:p>
+      <w:pPr>
+        <w:pStyle w:val="6"/>
+        <w:keepNext w:val="0"/>
+        <w:keepLines w:val="0"/>
+        <w:widowControl/>
+        <w:suppressLineNumbers w:val="0"/>
+        <w:rPr>
+          <w:rFonts w:hint="default" w:ascii="华文中宋" w:hAnsi="华文中宋" w:eastAsia="华文中宋" w:cs="华文中宋"/>
+          <w:b/>
+          <w:bCs/>
+          <w:color w:val="FF0000"/>
+          <w:kern w:val="2"/>
+          <w:sz w:val="21"/>
+          <w:szCs w:val="21"/>
+          <w:lang w:val="en-US" w:eastAsia="zh-CN" w:bidi="ar-SA"/>
+        </w:rPr>
+      </w:pPr>
+    </w:p>
+    <w:tbl>
+      <w:tblPr>
+        <w:tblStyle w:val="8"/>
+        <w:tblW w:w="0" w:type="auto"/>
+        <w:tblInd w:w="0" w:type="dxa"/>
+        <w:tblBorders>
+          <w:top w:val="single" w:color="auto" w:sz="4" w:space="0"/>
+          <w:left w:val="single" w:color="auto" w:sz="4" w:space="0"/>
+          <w:bottom w:val="single" w:color="auto" w:sz="4" w:space="0"/>
+          <w:right w:val="single" w:color="auto" w:sz="4" w:space="0"/>
+          <w:insideH w:val="single" w:color="auto" w:sz="4" w:space="0"/>
+          <w:insideV w:val="single" w:color="auto" w:sz="4" w:space="0"/>
+        </w:tblBorders>
+        <w:tblLayout w:type="autofit"/>
+        <w:tblCellMar>
+          <w:top w:w="0" w:type="dxa"/>
+          <w:left w:w="108" w:type="dxa"/>
+          <w:bottom w:w="0" w:type="dxa"/>
+          <w:right w:w="108" w:type="dxa"/>
+        </w:tblCellMar>
+      </w:tblPr>
+      <w:tblGrid>
+        <w:gridCol w:w="1057"/>
+        <w:gridCol w:w="2384"/>
+        <w:gridCol w:w="1920"/>
+      </w:tblGrid>
+      <w:tr>
+        <w:tblPrEx>
+          <w:tblBorders>
+            <w:top w:val="single" w:color="auto" w:sz="4" w:space="0"/>
+            <w:left w:val="single" w:color="auto" w:sz="4" w:space="0"/>
+            <w:bottom w:val="single" w:color="auto" w:sz="4" w:space="0"/>
+            <w:right w:val="single" w:color="auto" w:sz="4" w:space="0"/>
+            <w:insideH w:val="single" w:color="auto" w:sz="4" w:space="0"/>
+            <w:insideV w:val="single" w:color="auto" w:sz="4" w:space="0"/>
+          </w:tblBorders>
+          <w:tblCellMar>
+            <w:top w:w="0" w:type="dxa"/>
+            <w:left w:w="108" w:type="dxa"/>
+            <w:bottom w:w="0" w:type="dxa"/>
+            <w:right w:w="108" w:type="dxa"/>
+          </w:tblCellMar>
+        </w:tblPrEx>
+        <w:tc>
+          <w:tcPr>
+            <w:tcW w:w="0" w:type="auto"/>
+            <w:gridSpan w:val="2"/>
+            <w:vAlign w:val="center"/>
+          </w:tcPr>
+          <w:p>
+            <w:pPr>
+              <w:pStyle w:val="12"/>
+              <w:bidi w:val="0"/>
+              <w:jc w:val="both"/>
+              <w:rPr>
+                <w:rFonts w:hint="default"/>
+                <w:lang w:val="en-US" w:eastAsia="zh-CN"/>
+              </w:rPr>
+            </w:pPr>
+            <w:r>
+              <w:rPr>
+                <w:rFonts w:hint="default" w:ascii="华文中宋" w:hAnsi="华文中宋" w:eastAsia="华文中宋" w:cs="华文中宋"/>
+                <w:b/>
+                <w:bCs/>
+                <w:color w:val="FF0000"/>
+                <w:kern w:val="2"/>
+                <w:sz w:val="21"/>
+                <w:szCs w:val="21"/>
+                <w:lang w:val="en-US" w:eastAsia="zh-CN" w:bidi="ar-SA"/>
+              </w:rPr>
+              <w:t>GaussianRasterizationSettings</w:t>
+            </w:r>
+          </w:p>
+        </w:tc>
+        <w:tc>
+          <w:tcPr>
+            <w:tcW w:w="0" w:type="auto"/>
+            <w:vAlign w:val="center"/>
+          </w:tcPr>
+          <w:p>
+            <w:pPr>
+              <w:pStyle w:val="11"/>
+              <w:bidi w:val="0"/>
+              <w:jc w:val="both"/>
+              <w:rPr>
+                <w:rFonts w:hint="default"/>
+                <w:vertAlign w:val="baseline"/>
+                <w:lang w:val="en-US" w:eastAsia="zh-CN"/>
+              </w:rPr>
+            </w:pPr>
+            <w:r>
+              <w:rPr>
+                <w:rFonts w:hint="eastAsia"/>
+                <w:vertAlign w:val="baseline"/>
+                <w:lang w:val="en-US" w:eastAsia="zh-CN"/>
+              </w:rPr>
+              <w:t>渲染配置</w:t>
+            </w:r>
+            <w:r>
+              <w:rPr>
+                <w:rFonts w:hint="eastAsia" w:ascii="华文中宋" w:hAnsi="华文中宋" w:eastAsia="华文中宋" w:cs="华文中宋"/>
+                <w:b/>
+                <w:bCs/>
+                <w:color w:val="ED7D31"/>
+                <w:kern w:val="2"/>
+                <w:sz w:val="21"/>
+                <w:szCs w:val="21"/>
+                <w:vertAlign w:val="baseline"/>
+                <w:lang w:val="en-US" w:eastAsia="zh-CN" w:bidi="ar-SA"/>
+              </w:rPr>
+              <w:t xml:space="preserve"> (结构体)</w:t>
+            </w:r>
+          </w:p>
+        </w:tc>
+      </w:tr>
+      <w:tr>
+        <w:tblPrEx>
+          <w:tblBorders>
+            <w:top w:val="single" w:color="auto" w:sz="4" w:space="0"/>
+            <w:left w:val="single" w:color="auto" w:sz="4" w:space="0"/>
+            <w:bottom w:val="single" w:color="auto" w:sz="4" w:space="0"/>
+            <w:right w:val="single" w:color="auto" w:sz="4" w:space="0"/>
+            <w:insideH w:val="single" w:color="auto" w:sz="4" w:space="0"/>
+            <w:insideV w:val="single" w:color="auto" w:sz="4" w:space="0"/>
+          </w:tblBorders>
+          <w:tblCellMar>
+            <w:top w:w="0" w:type="dxa"/>
+            <w:left w:w="108" w:type="dxa"/>
+            <w:bottom w:w="0" w:type="dxa"/>
+            <w:right w:w="108" w:type="dxa"/>
+          </w:tblCellMar>
+        </w:tblPrEx>
+        <w:tc>
+          <w:tcPr>
+            <w:tcW w:w="0" w:type="auto"/>
+            <w:vMerge w:val="restart"/>
+            <w:vAlign w:val="center"/>
+          </w:tcPr>
+          <w:p>
+            <w:pPr>
+              <w:pStyle w:val="12"/>
+              <w:bidi w:val="0"/>
+              <w:jc w:val="both"/>
+              <w:rPr>
+                <w:rFonts w:hint="default" w:ascii="华文中宋" w:hAnsi="华文中宋" w:eastAsia="华文中宋" w:cs="华文中宋"/>
+                <w:b/>
+                <w:bCs/>
+                <w:color w:val="FF0000"/>
+                <w:kern w:val="2"/>
+                <w:sz w:val="21"/>
+                <w:szCs w:val="21"/>
+                <w:lang w:val="en-US" w:eastAsia="zh-CN" w:bidi="ar-SA"/>
+              </w:rPr>
+            </w:pPr>
+            <w:r>
+              <w:rPr>
+                <w:rFonts w:hint="eastAsia" w:ascii="华文中宋" w:hAnsi="华文中宋" w:eastAsia="华文中宋" w:cs="华文中宋"/>
+                <w:b/>
+                <w:bCs/>
+                <w:color w:val="ED7D31"/>
+                <w:kern w:val="2"/>
+                <w:sz w:val="21"/>
+                <w:szCs w:val="21"/>
+                <w:vertAlign w:val="baseline"/>
+                <w:lang w:val="en-US" w:eastAsia="zh-CN" w:bidi="ar-SA"/>
+              </w:rPr>
+              <w:t>实例属性</w:t>
+            </w:r>
+          </w:p>
+        </w:tc>
+        <w:tc>
+          <w:tcPr>
+            <w:tcW w:w="0" w:type="auto"/>
+            <w:vAlign w:val="center"/>
+          </w:tcPr>
+          <w:p>
+            <w:pPr>
+              <w:pStyle w:val="12"/>
+              <w:bidi w:val="0"/>
+              <w:jc w:val="both"/>
+              <w:rPr>
+                <w:rFonts w:hint="default" w:ascii="华文中宋" w:hAnsi="华文中宋" w:eastAsia="华文中宋" w:cs="华文中宋"/>
+                <w:b/>
+                <w:bCs/>
+                <w:color w:val="FF0000"/>
+                <w:kern w:val="2"/>
+                <w:sz w:val="21"/>
+                <w:szCs w:val="21"/>
+                <w:lang w:val="en-US" w:eastAsia="zh-CN" w:bidi="ar-SA"/>
+              </w:rPr>
+            </w:pPr>
+            <w:r>
+              <w:rPr>
+                <w:rFonts w:hint="eastAsia" w:cs="华文中宋"/>
+                <w:b/>
+                <w:bCs/>
+                <w:color w:val="FF0000"/>
+                <w:kern w:val="2"/>
+                <w:sz w:val="21"/>
+                <w:szCs w:val="21"/>
+                <w:lang w:val="en-US" w:eastAsia="zh-CN" w:bidi="ar-SA"/>
+              </w:rPr>
+              <w:t>tanfovx / tanfovy</w:t>
+            </w:r>
+          </w:p>
+        </w:tc>
+        <w:tc>
+          <w:tcPr>
+            <w:tcW w:w="0" w:type="auto"/>
+            <w:vAlign w:val="center"/>
+          </w:tcPr>
+          <w:p>
+            <w:pPr>
+              <w:pStyle w:val="11"/>
+              <w:bidi w:val="0"/>
+              <w:jc w:val="both"/>
+              <w:rPr>
+                <w:rFonts w:hint="default"/>
+                <w:vertAlign w:val="baseline"/>
+                <w:lang w:val="en-US" w:eastAsia="zh-CN"/>
+              </w:rPr>
+            </w:pPr>
+            <w:r>
+              <w:rPr>
+                <w:rFonts w:hint="eastAsia" w:ascii="华文中宋" w:hAnsi="华文中宋" w:eastAsia="华文中宋" w:cs="华文中宋"/>
+                <w:b/>
+                <w:bCs/>
+                <w:color w:val="ED7D31"/>
+                <w:kern w:val="2"/>
+                <w:sz w:val="21"/>
+                <w:szCs w:val="21"/>
+                <w:vertAlign w:val="baseline"/>
+                <w:lang w:val="en-US" w:eastAsia="zh-CN" w:bidi="ar-SA"/>
+              </w:rPr>
+              <w:t>tan(0.5 * FoV)</w:t>
+            </w:r>
+          </w:p>
+        </w:tc>
+      </w:tr>
+      <w:tr>
+        <w:tblPrEx>
+          <w:tblBorders>
+            <w:top w:val="single" w:color="auto" w:sz="4" w:space="0"/>
+            <w:left w:val="single" w:color="auto" w:sz="4" w:space="0"/>
+            <w:bottom w:val="single" w:color="auto" w:sz="4" w:space="0"/>
+            <w:right w:val="single" w:color="auto" w:sz="4" w:space="0"/>
+            <w:insideH w:val="single" w:color="auto" w:sz="4" w:space="0"/>
+            <w:insideV w:val="single" w:color="auto" w:sz="4" w:space="0"/>
+          </w:tblBorders>
+          <w:tblCellMar>
+            <w:top w:w="0" w:type="dxa"/>
+            <w:left w:w="108" w:type="dxa"/>
+            <w:bottom w:w="0" w:type="dxa"/>
+            <w:right w:w="108" w:type="dxa"/>
+          </w:tblCellMar>
+        </w:tblPrEx>
+        <w:trPr>
+          <w:trHeight w:val="90" w:hRule="atLeast"/>
+        </w:trPr>
+        <w:tc>
+          <w:tcPr>
+            <w:tcW w:w="0" w:type="auto"/>
+            <w:vMerge w:val="continue"/>
+            <w:vAlign w:val="center"/>
+          </w:tcPr>
+          <w:p>
+            <w:pPr>
+              <w:pStyle w:val="12"/>
+              <w:bidi w:val="0"/>
+              <w:jc w:val="both"/>
+              <w:rPr>
+                <w:rFonts w:hint="eastAsia" w:ascii="华文中宋" w:hAnsi="华文中宋" w:eastAsia="华文中宋" w:cs="华文中宋"/>
+                <w:b/>
+                <w:bCs/>
+                <w:color w:val="ED7D31"/>
+                <w:kern w:val="2"/>
+                <w:sz w:val="21"/>
+                <w:szCs w:val="21"/>
+                <w:vertAlign w:val="baseline"/>
+                <w:lang w:val="en-US" w:eastAsia="zh-CN" w:bidi="ar-SA"/>
+              </w:rPr>
+            </w:pPr>
+          </w:p>
+        </w:tc>
+        <w:tc>
+          <w:tcPr>
+            <w:tcW w:w="0" w:type="auto"/>
+            <w:vAlign w:val="center"/>
+          </w:tcPr>
+          <w:p>
+            <w:pPr>
+              <w:pStyle w:val="12"/>
+              <w:bidi w:val="0"/>
+              <w:jc w:val="both"/>
+              <w:rPr>
+                <w:rFonts w:hint="default" w:cs="华文中宋"/>
+                <w:b/>
+                <w:bCs/>
+                <w:color w:val="FF0000"/>
+                <w:kern w:val="2"/>
+                <w:sz w:val="21"/>
+                <w:szCs w:val="21"/>
+                <w:lang w:val="en-US" w:eastAsia="zh-CN" w:bidi="ar-SA"/>
+              </w:rPr>
+            </w:pPr>
+            <w:r>
+              <w:rPr>
+                <w:rFonts w:hint="eastAsia" w:cs="华文中宋"/>
+                <w:b/>
+                <w:bCs/>
+                <w:color w:val="FF0000"/>
+                <w:kern w:val="2"/>
+                <w:sz w:val="21"/>
+                <w:szCs w:val="21"/>
+                <w:lang w:val="en-US" w:eastAsia="zh-CN" w:bidi="ar-SA"/>
+              </w:rPr>
+              <w:t>campos</w:t>
+            </w:r>
+          </w:p>
+        </w:tc>
+        <w:tc>
+          <w:tcPr>
+            <w:tcW w:w="0" w:type="auto"/>
+            <w:vAlign w:val="center"/>
+          </w:tcPr>
+          <w:p>
+            <w:pPr>
+              <w:pStyle w:val="11"/>
+              <w:bidi w:val="0"/>
+              <w:jc w:val="both"/>
+              <w:rPr>
+                <w:rFonts w:hint="eastAsia" w:ascii="华文中宋" w:hAnsi="华文中宋" w:eastAsia="华文中宋" w:cs="华文中宋"/>
+                <w:b/>
+                <w:bCs/>
+                <w:color w:val="ED7D31"/>
+                <w:kern w:val="2"/>
+                <w:sz w:val="21"/>
+                <w:szCs w:val="21"/>
+                <w:vertAlign w:val="baseline"/>
+                <w:lang w:val="en-US" w:eastAsia="zh-CN" w:bidi="ar-SA"/>
+              </w:rPr>
+            </w:pPr>
+            <w:r>
+              <w:rPr>
+                <w:rFonts w:hint="eastAsia" w:cs="华文中宋"/>
+                <w:b/>
+                <w:bCs/>
+                <w:color w:val="ED7D31"/>
+                <w:kern w:val="2"/>
+                <w:sz w:val="21"/>
+                <w:szCs w:val="21"/>
+                <w:vertAlign w:val="baseline"/>
+                <w:lang w:val="en-US" w:eastAsia="zh-CN" w:bidi="ar-SA"/>
+              </w:rPr>
+              <w:t>相机位置</w:t>
+            </w:r>
+          </w:p>
+        </w:tc>
+      </w:tr>
+      <w:tr>
+        <w:tblPrEx>
+          <w:tblBorders>
+            <w:top w:val="single" w:color="auto" w:sz="4" w:space="0"/>
+            <w:left w:val="single" w:color="auto" w:sz="4" w:space="0"/>
+            <w:bottom w:val="single" w:color="auto" w:sz="4" w:space="0"/>
+            <w:right w:val="single" w:color="auto" w:sz="4" w:space="0"/>
+            <w:insideH w:val="single" w:color="auto" w:sz="4" w:space="0"/>
+            <w:insideV w:val="single" w:color="auto" w:sz="4" w:space="0"/>
+          </w:tblBorders>
+          <w:tblCellMar>
+            <w:top w:w="0" w:type="dxa"/>
+            <w:left w:w="108" w:type="dxa"/>
+            <w:bottom w:w="0" w:type="dxa"/>
+            <w:right w:w="108" w:type="dxa"/>
+          </w:tblCellMar>
+        </w:tblPrEx>
+        <w:trPr>
+          <w:trHeight w:val="90" w:hRule="atLeast"/>
+        </w:trPr>
+        <w:tc>
+          <w:tcPr>
+            <w:tcW w:w="0" w:type="auto"/>
+            <w:vMerge w:val="continue"/>
+            <w:vAlign w:val="center"/>
+          </w:tcPr>
+          <w:p>
+            <w:pPr>
+              <w:pStyle w:val="12"/>
+              <w:bidi w:val="0"/>
+              <w:jc w:val="both"/>
+              <w:rPr>
+                <w:rFonts w:hint="eastAsia" w:ascii="华文中宋" w:hAnsi="华文中宋" w:eastAsia="华文中宋" w:cs="华文中宋"/>
+                <w:b/>
+                <w:bCs/>
+                <w:color w:val="ED7D31"/>
+                <w:kern w:val="2"/>
+                <w:sz w:val="21"/>
+                <w:szCs w:val="21"/>
+                <w:vertAlign w:val="baseline"/>
+                <w:lang w:val="en-US" w:eastAsia="zh-CN" w:bidi="ar-SA"/>
+              </w:rPr>
+            </w:pPr>
+          </w:p>
+        </w:tc>
+        <w:tc>
+          <w:tcPr>
+            <w:tcW w:w="0" w:type="auto"/>
+            <w:vAlign w:val="center"/>
+          </w:tcPr>
+          <w:p>
+            <w:pPr>
+              <w:pStyle w:val="12"/>
+              <w:bidi w:val="0"/>
+              <w:jc w:val="both"/>
+              <w:rPr>
+                <w:rFonts w:hint="default" w:cs="华文中宋"/>
+                <w:b/>
+                <w:bCs/>
+                <w:color w:val="FF0000"/>
+                <w:kern w:val="2"/>
+                <w:sz w:val="21"/>
+                <w:szCs w:val="21"/>
+                <w:lang w:val="en-US" w:eastAsia="zh-CN" w:bidi="ar-SA"/>
+              </w:rPr>
+            </w:pPr>
+            <w:r>
+              <w:rPr>
+                <w:rFonts w:hint="eastAsia" w:cs="华文中宋"/>
+                <w:b/>
+                <w:bCs/>
+                <w:color w:val="FF0000"/>
+                <w:kern w:val="2"/>
+                <w:sz w:val="21"/>
+                <w:szCs w:val="21"/>
+                <w:lang w:val="en-US" w:eastAsia="zh-CN" w:bidi="ar-SA"/>
+              </w:rPr>
+              <w:t>debug</w:t>
+            </w:r>
+          </w:p>
+        </w:tc>
+        <w:tc>
+          <w:tcPr>
+            <w:tcW w:w="0" w:type="auto"/>
+            <w:vAlign w:val="center"/>
+          </w:tcPr>
+          <w:p>
+            <w:pPr>
+              <w:pStyle w:val="11"/>
+              <w:bidi w:val="0"/>
+              <w:jc w:val="both"/>
+              <w:rPr>
+                <w:rFonts w:hint="default" w:cs="华文中宋"/>
+                <w:b/>
+                <w:bCs/>
+                <w:color w:val="ED7D31"/>
+                <w:kern w:val="2"/>
+                <w:sz w:val="21"/>
+                <w:szCs w:val="21"/>
+                <w:vertAlign w:val="baseline"/>
+                <w:lang w:val="en-US" w:eastAsia="zh-CN" w:bidi="ar-SA"/>
+              </w:rPr>
+            </w:pPr>
+            <w:r>
+              <w:rPr>
+                <w:rFonts w:hint="eastAsia" w:cs="华文中宋"/>
+                <w:b/>
+                <w:bCs/>
+                <w:color w:val="FFC000"/>
+                <w:kern w:val="2"/>
+                <w:sz w:val="21"/>
+                <w:szCs w:val="21"/>
+                <w:vertAlign w:val="baseline"/>
+                <w:lang w:val="en-US" w:eastAsia="zh-CN" w:bidi="ar-SA"/>
+              </w:rPr>
+              <w:t>???</w:t>
+            </w:r>
+          </w:p>
+        </w:tc>
+      </w:tr>
+      <w:tr>
+        <w:tblPrEx>
+          <w:tblBorders>
+            <w:top w:val="single" w:color="auto" w:sz="4" w:space="0"/>
+            <w:left w:val="single" w:color="auto" w:sz="4" w:space="0"/>
+            <w:bottom w:val="single" w:color="auto" w:sz="4" w:space="0"/>
+            <w:right w:val="single" w:color="auto" w:sz="4" w:space="0"/>
+            <w:insideH w:val="single" w:color="auto" w:sz="4" w:space="0"/>
+            <w:insideV w:val="single" w:color="auto" w:sz="4" w:space="0"/>
+          </w:tblBorders>
+          <w:tblCellMar>
+            <w:top w:w="0" w:type="dxa"/>
+            <w:left w:w="108" w:type="dxa"/>
+            <w:bottom w:w="0" w:type="dxa"/>
+            <w:right w:w="108" w:type="dxa"/>
+          </w:tblCellMar>
+        </w:tblPrEx>
+        <w:trPr>
+          <w:trHeight w:val="90" w:hRule="atLeast"/>
+        </w:trPr>
+        <w:tc>
+          <w:tcPr>
+            <w:tcW w:w="0" w:type="auto"/>
+            <w:vMerge w:val="continue"/>
+            <w:vAlign w:val="center"/>
+          </w:tcPr>
+          <w:p>
+            <w:pPr>
+              <w:pStyle w:val="12"/>
+              <w:bidi w:val="0"/>
+              <w:jc w:val="both"/>
+              <w:rPr>
+                <w:rFonts w:hint="eastAsia" w:ascii="华文中宋" w:hAnsi="华文中宋" w:eastAsia="华文中宋" w:cs="华文中宋"/>
+                <w:b/>
+                <w:bCs/>
+                <w:color w:val="ED7D31"/>
+                <w:kern w:val="2"/>
+                <w:sz w:val="21"/>
+                <w:szCs w:val="21"/>
+                <w:vertAlign w:val="baseline"/>
+                <w:lang w:val="en-US" w:eastAsia="zh-CN" w:bidi="ar-SA"/>
+              </w:rPr>
+            </w:pPr>
+          </w:p>
+        </w:tc>
+        <w:tc>
+          <w:tcPr>
+            <w:tcW w:w="0" w:type="auto"/>
+            <w:vAlign w:val="center"/>
+          </w:tcPr>
+          <w:p>
+            <w:pPr>
+              <w:pStyle w:val="12"/>
+              <w:bidi w:val="0"/>
+              <w:jc w:val="both"/>
+              <w:rPr>
+                <w:rFonts w:hint="default" w:cs="华文中宋"/>
+                <w:b/>
+                <w:bCs/>
+                <w:color w:val="FF0000"/>
+                <w:kern w:val="2"/>
+                <w:sz w:val="21"/>
+                <w:szCs w:val="21"/>
+                <w:lang w:val="en-US" w:eastAsia="zh-CN" w:bidi="ar-SA"/>
+              </w:rPr>
+            </w:pPr>
+            <w:r>
+              <w:rPr>
+                <w:rFonts w:hint="eastAsia" w:cs="华文中宋"/>
+                <w:b/>
+                <w:bCs/>
+                <w:color w:val="FF0000"/>
+                <w:kern w:val="2"/>
+                <w:sz w:val="21"/>
+                <w:szCs w:val="21"/>
+                <w:lang w:val="en-US" w:eastAsia="zh-CN" w:bidi="ar-SA"/>
+              </w:rPr>
+              <w:t>pixel_weights</w:t>
+            </w:r>
+          </w:p>
+        </w:tc>
+        <w:tc>
+          <w:tcPr>
+            <w:tcW w:w="0" w:type="auto"/>
+            <w:vAlign w:val="center"/>
+          </w:tcPr>
+          <w:p>
+            <w:pPr>
+              <w:pStyle w:val="11"/>
+              <w:bidi w:val="0"/>
+              <w:jc w:val="both"/>
+              <w:rPr>
+                <w:rFonts w:hint="eastAsia" w:cs="华文中宋"/>
+                <w:b/>
+                <w:bCs/>
+                <w:color w:val="ED7D31"/>
+                <w:kern w:val="2"/>
+                <w:sz w:val="21"/>
+                <w:szCs w:val="21"/>
+                <w:vertAlign w:val="baseline"/>
+                <w:lang w:val="en-US" w:eastAsia="zh-CN" w:bidi="ar-SA"/>
+              </w:rPr>
+            </w:pPr>
+            <w:r>
+              <w:rPr>
+                <w:rFonts w:hint="eastAsia" w:cs="华文中宋"/>
+                <w:b/>
+                <w:bCs/>
+                <w:color w:val="ED7D31"/>
+                <w:kern w:val="2"/>
+                <w:sz w:val="21"/>
+                <w:szCs w:val="21"/>
+                <w:vertAlign w:val="baseline"/>
+                <w:lang w:val="en-US" w:eastAsia="zh-CN" w:bidi="ar-SA"/>
+              </w:rPr>
+              <w:t>像素权重</w:t>
+            </w:r>
+          </w:p>
+        </w:tc>
+      </w:tr>
+    </w:tbl>
+    <w:p>
+      <w:pPr>
+        <w:pStyle w:val="6"/>
+        <w:keepNext w:val="0"/>
+        <w:keepLines w:val="0"/>
+        <w:widowControl/>
+        <w:suppressLineNumbers w:val="0"/>
+        <w:rPr>
+          <w:rFonts w:hint="eastAsia" w:ascii="华文中宋" w:hAnsi="华文中宋" w:eastAsia="华文中宋" w:cs="华文中宋"/>
+          <w:b/>
+          <w:bCs/>
+          <w:color w:val="FF0000"/>
+          <w:kern w:val="2"/>
+          <w:sz w:val="21"/>
+          <w:szCs w:val="21"/>
+          <w:lang w:val="en-US" w:eastAsia="zh-CN" w:bidi="ar-SA"/>
+        </w:rPr>
+      </w:pPr>
+    </w:p>
+    <w:tbl>
+      <w:tblPr>
+        <w:tblStyle w:val="8"/>
+        <w:tblW w:w="0" w:type="auto"/>
+        <w:tblInd w:w="0" w:type="dxa"/>
+        <w:tblBorders>
+          <w:top w:val="single" w:color="auto" w:sz="4" w:space="0"/>
+          <w:left w:val="single" w:color="auto" w:sz="4" w:space="0"/>
+          <w:bottom w:val="single" w:color="auto" w:sz="4" w:space="0"/>
+          <w:right w:val="single" w:color="auto" w:sz="4" w:space="0"/>
+          <w:insideH w:val="single" w:color="auto" w:sz="4" w:space="0"/>
+          <w:insideV w:val="single" w:color="auto" w:sz="4" w:space="0"/>
+        </w:tblBorders>
+        <w:tblLayout w:type="autofit"/>
+        <w:tblCellMar>
+          <w:top w:w="0" w:type="dxa"/>
+          <w:left w:w="108" w:type="dxa"/>
+          <w:bottom w:w="0" w:type="dxa"/>
+          <w:right w:w="108" w:type="dxa"/>
+        </w:tblCellMar>
+      </w:tblPr>
+      <w:tblGrid>
+        <w:gridCol w:w="1057"/>
+        <w:gridCol w:w="4969"/>
+        <w:gridCol w:w="2391"/>
+      </w:tblGrid>
+      <w:tr>
+        <w:tblPrEx>
+          <w:tblBorders>
+            <w:top w:val="single" w:color="auto" w:sz="4" w:space="0"/>
+            <w:left w:val="single" w:color="auto" w:sz="4" w:space="0"/>
+            <w:bottom w:val="single" w:color="auto" w:sz="4" w:space="0"/>
+            <w:right w:val="single" w:color="auto" w:sz="4" w:space="0"/>
+            <w:insideH w:val="single" w:color="auto" w:sz="4" w:space="0"/>
+            <w:insideV w:val="single" w:color="auto" w:sz="4" w:space="0"/>
+          </w:tblBorders>
+          <w:tblCellMar>
+            <w:top w:w="0" w:type="dxa"/>
+            <w:left w:w="108" w:type="dxa"/>
+            <w:bottom w:w="0" w:type="dxa"/>
+            <w:right w:w="108" w:type="dxa"/>
+          </w:tblCellMar>
+        </w:tblPrEx>
+        <w:tc>
+          <w:tcPr>
+            <w:tcW w:w="0" w:type="auto"/>
+            <w:gridSpan w:val="2"/>
+            <w:vAlign w:val="center"/>
+          </w:tcPr>
+          <w:p>
+            <w:pPr>
+              <w:pStyle w:val="6"/>
+              <w:keepNext w:val="0"/>
+              <w:keepLines w:val="0"/>
+              <w:widowControl/>
+              <w:suppressLineNumbers w:val="0"/>
+              <w:jc w:val="both"/>
+              <w:rPr>
+                <w:rFonts w:hint="default"/>
+                <w:lang w:val="en-US" w:eastAsia="zh-CN"/>
+              </w:rPr>
+            </w:pPr>
+            <w:r>
+              <w:rPr>
+                <w:rFonts w:hint="default" w:ascii="华文中宋" w:hAnsi="华文中宋" w:eastAsia="华文中宋" w:cs="华文中宋"/>
+                <w:b/>
+                <w:bCs/>
+                <w:color w:val="FF0000"/>
+                <w:kern w:val="2"/>
+                <w:sz w:val="21"/>
+                <w:szCs w:val="21"/>
+                <w:lang w:val="en-US" w:eastAsia="zh-CN" w:bidi="ar-SA"/>
+              </w:rPr>
+              <w:t>GaussianRasterizer</w:t>
+            </w:r>
+            <w:r>
+              <w:rPr>
+                <w:rFonts w:hint="eastAsia" w:ascii="华文中宋" w:hAnsi="华文中宋" w:eastAsia="华文中宋" w:cs="华文中宋"/>
+                <w:b/>
+                <w:bCs/>
+                <w:color w:val="FF0000"/>
+                <w:kern w:val="2"/>
+                <w:sz w:val="21"/>
+                <w:szCs w:val="21"/>
+                <w:lang w:val="en-US" w:eastAsia="zh-CN" w:bidi="ar-SA"/>
+              </w:rPr>
+              <w:t>(setting)</w:t>
+            </w:r>
+          </w:p>
+        </w:tc>
+        <w:tc>
+          <w:tcPr>
+            <w:tcW w:w="0" w:type="auto"/>
+            <w:vAlign w:val="center"/>
+          </w:tcPr>
+          <w:p>
+            <w:pPr>
+              <w:pStyle w:val="11"/>
+              <w:bidi w:val="0"/>
+              <w:jc w:val="both"/>
+              <w:rPr>
+                <w:rFonts w:hint="default"/>
+                <w:vertAlign w:val="baseline"/>
+                <w:lang w:val="en-US" w:eastAsia="zh-CN"/>
+              </w:rPr>
+            </w:pPr>
+            <w:r>
+              <w:rPr>
+                <w:rFonts w:hint="eastAsia"/>
+                <w:lang w:val="en-US" w:eastAsia="zh-CN"/>
+              </w:rPr>
+              <w:t>光栅化器</w:t>
+            </w:r>
+            <w:r>
+              <w:rPr>
+                <w:rFonts w:hint="eastAsia" w:ascii="华文中宋" w:hAnsi="华文中宋" w:eastAsia="华文中宋" w:cs="华文中宋"/>
+                <w:b/>
+                <w:bCs/>
+                <w:color w:val="ED7D31"/>
+                <w:kern w:val="2"/>
+                <w:sz w:val="21"/>
+                <w:szCs w:val="21"/>
+                <w:vertAlign w:val="baseline"/>
+                <w:lang w:val="en-US" w:eastAsia="zh-CN" w:bidi="ar-SA"/>
+              </w:rPr>
+              <w:t xml:space="preserve"> (</w:t>
+            </w:r>
+            <w:r>
+              <w:rPr>
+                <w:rFonts w:hint="eastAsia" w:cs="华文中宋"/>
+                <w:b/>
+                <w:bCs/>
+                <w:color w:val="ED7D31"/>
+                <w:kern w:val="2"/>
+                <w:sz w:val="21"/>
+                <w:szCs w:val="21"/>
+                <w:vertAlign w:val="baseline"/>
+                <w:lang w:val="en-US" w:eastAsia="zh-CN" w:bidi="ar-SA"/>
+              </w:rPr>
+              <w:t>nn.Module</w:t>
+            </w:r>
+            <w:r>
+              <w:rPr>
+                <w:rFonts w:hint="eastAsia" w:ascii="华文中宋" w:hAnsi="华文中宋" w:eastAsia="华文中宋" w:cs="华文中宋"/>
+                <w:b/>
+                <w:bCs/>
+                <w:color w:val="ED7D31"/>
+                <w:kern w:val="2"/>
+                <w:sz w:val="21"/>
+                <w:szCs w:val="21"/>
+                <w:vertAlign w:val="baseline"/>
+                <w:lang w:val="en-US" w:eastAsia="zh-CN" w:bidi="ar-SA"/>
+              </w:rPr>
+              <w:t>)</w:t>
+            </w:r>
+          </w:p>
+        </w:tc>
+      </w:tr>
+      <w:tr>
+        <w:tblPrEx>
+          <w:tblBorders>
+            <w:top w:val="single" w:color="auto" w:sz="4" w:space="0"/>
+            <w:left w:val="single" w:color="auto" w:sz="4" w:space="0"/>
+            <w:bottom w:val="single" w:color="auto" w:sz="4" w:space="0"/>
+            <w:right w:val="single" w:color="auto" w:sz="4" w:space="0"/>
+            <w:insideH w:val="single" w:color="auto" w:sz="4" w:space="0"/>
+            <w:insideV w:val="single" w:color="auto" w:sz="4" w:space="0"/>
+          </w:tblBorders>
+          <w:tblCellMar>
+            <w:top w:w="0" w:type="dxa"/>
+            <w:left w:w="108" w:type="dxa"/>
+            <w:bottom w:w="0" w:type="dxa"/>
+            <w:right w:w="108" w:type="dxa"/>
+          </w:tblCellMar>
+        </w:tblPrEx>
+        <w:tc>
+          <w:tcPr>
+            <w:tcW w:w="0" w:type="auto"/>
+            <w:vAlign w:val="center"/>
+          </w:tcPr>
+          <w:p>
+            <w:pPr>
+              <w:pStyle w:val="6"/>
+              <w:keepNext w:val="0"/>
+              <w:keepLines w:val="0"/>
+              <w:widowControl/>
+              <w:suppressLineNumbers w:val="0"/>
+              <w:jc w:val="both"/>
+              <w:rPr>
+                <w:rFonts w:hint="default" w:ascii="华文中宋" w:hAnsi="华文中宋" w:eastAsia="华文中宋" w:cs="华文中宋"/>
+                <w:b/>
+                <w:bCs/>
+                <w:color w:val="FF0000"/>
+                <w:kern w:val="2"/>
+                <w:sz w:val="21"/>
+                <w:szCs w:val="21"/>
+                <w:lang w:val="en-US" w:eastAsia="zh-CN" w:bidi="ar-SA"/>
+              </w:rPr>
+            </w:pPr>
+            <w:r>
+              <w:rPr>
+                <w:rFonts w:hint="eastAsia" w:ascii="华文中宋" w:hAnsi="华文中宋" w:eastAsia="华文中宋" w:cs="华文中宋"/>
+                <w:b/>
+                <w:bCs/>
+                <w:color w:val="ED7D31"/>
+                <w:kern w:val="2"/>
+                <w:sz w:val="21"/>
+                <w:szCs w:val="21"/>
+                <w:vertAlign w:val="baseline"/>
+                <w:lang w:val="en-US" w:eastAsia="zh-CN" w:bidi="ar-SA"/>
+              </w:rPr>
+              <w:t>实例方法</w:t>
+            </w:r>
+          </w:p>
+        </w:tc>
+        <w:tc>
+          <w:tcPr>
+            <w:tcW w:w="0" w:type="auto"/>
+            <w:vAlign w:val="center"/>
+          </w:tcPr>
+          <w:p>
+            <w:pPr>
+              <w:pStyle w:val="6"/>
+              <w:keepNext w:val="0"/>
+              <w:keepLines w:val="0"/>
+              <w:widowControl/>
+              <w:suppressLineNumbers w:val="0"/>
+              <w:jc w:val="both"/>
+              <w:rPr>
+                <w:rFonts w:hint="eastAsia" w:ascii="华文中宋" w:hAnsi="华文中宋" w:eastAsia="华文中宋" w:cs="华文中宋"/>
+                <w:b/>
+                <w:bCs/>
+                <w:color w:val="FF0000"/>
+                <w:kern w:val="2"/>
+                <w:sz w:val="21"/>
+                <w:szCs w:val="21"/>
+                <w:lang w:val="en-US" w:eastAsia="zh-CN" w:bidi="ar-SA"/>
+              </w:rPr>
+            </w:pPr>
+            <w:r>
+              <w:rPr>
+                <w:rFonts w:hint="eastAsia" w:ascii="华文中宋" w:hAnsi="华文中宋" w:eastAsia="华文中宋" w:cs="华文中宋"/>
+                <w:b/>
+                <w:bCs/>
+                <w:color w:val="FF0000"/>
+                <w:kern w:val="2"/>
+                <w:sz w:val="21"/>
+                <w:szCs w:val="21"/>
+                <w:lang w:val="en-US" w:eastAsia="zh-CN" w:bidi="ar-SA"/>
+              </w:rPr>
+              <w:t>forward(</w:t>
+            </w:r>
+          </w:p>
+          <w:p>
+            <w:pPr>
+              <w:pStyle w:val="6"/>
+              <w:keepNext w:val="0"/>
+              <w:keepLines w:val="0"/>
+              <w:widowControl/>
+              <w:suppressLineNumbers w:val="0"/>
+              <w:ind w:firstLine="421"/>
+              <w:jc w:val="both"/>
+              <w:rPr>
+                <w:rFonts w:hint="default" w:ascii="华文中宋" w:hAnsi="华文中宋" w:eastAsia="华文中宋" w:cs="华文中宋"/>
+                <w:b/>
+                <w:bCs/>
+                <w:color w:val="FF0000"/>
+                <w:kern w:val="2"/>
+                <w:sz w:val="21"/>
+                <w:szCs w:val="21"/>
+                <w:lang w:val="en-US" w:eastAsia="zh-CN" w:bidi="ar-SA"/>
+              </w:rPr>
+            </w:pPr>
+            <w:r>
+              <w:rPr>
+                <w:rFonts w:hint="default" w:ascii="华文中宋" w:hAnsi="华文中宋" w:eastAsia="华文中宋" w:cs="华文中宋"/>
+                <w:b/>
+                <w:bCs/>
+                <w:color w:val="FF0000"/>
+                <w:kern w:val="2"/>
+                <w:sz w:val="21"/>
+                <w:szCs w:val="21"/>
+                <w:lang w:val="en-US" w:eastAsia="zh-CN" w:bidi="ar-SA"/>
+              </w:rPr>
+              <w:t xml:space="preserve">means3D, </w:t>
+            </w:r>
+          </w:p>
+          <w:p>
+            <w:pPr>
+              <w:pStyle w:val="6"/>
+              <w:keepNext w:val="0"/>
+              <w:keepLines w:val="0"/>
+              <w:widowControl/>
+              <w:suppressLineNumbers w:val="0"/>
+              <w:ind w:firstLine="421"/>
+              <w:jc w:val="both"/>
+              <w:rPr>
+                <w:rFonts w:hint="default" w:ascii="华文中宋" w:hAnsi="华文中宋" w:eastAsia="华文中宋" w:cs="华文中宋"/>
+                <w:b/>
+                <w:bCs/>
+                <w:color w:val="FF0000"/>
+                <w:kern w:val="2"/>
+                <w:sz w:val="21"/>
+                <w:szCs w:val="21"/>
+                <w:lang w:val="en-US" w:eastAsia="zh-CN" w:bidi="ar-SA"/>
+              </w:rPr>
+            </w:pPr>
+            <w:r>
+              <w:rPr>
+                <w:rFonts w:hint="default" w:ascii="华文中宋" w:hAnsi="华文中宋" w:eastAsia="华文中宋" w:cs="华文中宋"/>
+                <w:b/>
+                <w:bCs/>
+                <w:color w:val="FF0000"/>
+                <w:kern w:val="2"/>
+                <w:sz w:val="21"/>
+                <w:szCs w:val="21"/>
+                <w:lang w:val="en-US" w:eastAsia="zh-CN" w:bidi="ar-SA"/>
+              </w:rPr>
+              <w:t>means2D,</w:t>
+            </w:r>
+            <w:r>
+              <w:rPr>
+                <w:rFonts w:hint="eastAsia" w:ascii="华文中宋" w:hAnsi="华文中宋" w:eastAsia="华文中宋" w:cs="华文中宋"/>
+                <w:b/>
+                <w:bCs/>
+                <w:color w:val="FF0000"/>
+                <w:kern w:val="2"/>
+                <w:sz w:val="21"/>
+                <w:szCs w:val="21"/>
+                <w:lang w:val="en-US" w:eastAsia="zh-CN" w:bidi="ar-SA"/>
+              </w:rPr>
+              <w:t xml:space="preserve">    # 输出矩阵</w:t>
+            </w:r>
+          </w:p>
+          <w:p>
+            <w:pPr>
+              <w:pStyle w:val="6"/>
+              <w:keepNext w:val="0"/>
+              <w:keepLines w:val="0"/>
+              <w:widowControl/>
+              <w:suppressLineNumbers w:val="0"/>
+              <w:ind w:firstLine="421"/>
+              <w:jc w:val="both"/>
+              <w:rPr>
+                <w:rFonts w:hint="default" w:ascii="华文中宋" w:hAnsi="华文中宋" w:eastAsia="华文中宋" w:cs="华文中宋"/>
+                <w:b/>
+                <w:bCs/>
+                <w:color w:val="FF0000"/>
+                <w:kern w:val="2"/>
+                <w:sz w:val="21"/>
+                <w:szCs w:val="21"/>
+                <w:lang w:val="en-US" w:eastAsia="zh-CN" w:bidi="ar-SA"/>
+              </w:rPr>
+            </w:pPr>
+            <w:r>
+              <w:rPr>
+                <w:rFonts w:hint="default" w:ascii="华文中宋" w:hAnsi="华文中宋" w:eastAsia="华文中宋" w:cs="华文中宋"/>
+                <w:b/>
+                <w:bCs/>
+                <w:color w:val="FF0000"/>
+                <w:kern w:val="2"/>
+                <w:sz w:val="21"/>
+                <w:szCs w:val="21"/>
+                <w:lang w:val="en-US" w:eastAsia="zh-CN" w:bidi="ar-SA"/>
+              </w:rPr>
+              <w:t>opacities,</w:t>
+            </w:r>
+          </w:p>
+          <w:p>
+            <w:pPr>
+              <w:pStyle w:val="6"/>
+              <w:keepNext w:val="0"/>
+              <w:keepLines w:val="0"/>
+              <w:widowControl/>
+              <w:suppressLineNumbers w:val="0"/>
+              <w:ind w:firstLine="421"/>
+              <w:jc w:val="both"/>
+              <w:rPr>
+                <w:rFonts w:hint="eastAsia" w:ascii="华文中宋" w:hAnsi="华文中宋" w:eastAsia="华文中宋" w:cs="华文中宋"/>
+                <w:b/>
+                <w:bCs/>
+                <w:color w:val="FF0000"/>
+                <w:kern w:val="2"/>
+                <w:sz w:val="21"/>
+                <w:szCs w:val="21"/>
+                <w:lang w:val="en-US" w:eastAsia="zh-CN" w:bidi="ar-SA"/>
+              </w:rPr>
+            </w:pPr>
+            <w:r>
+              <w:rPr>
+                <w:rFonts w:hint="eastAsia" w:ascii="华文中宋" w:hAnsi="华文中宋" w:eastAsia="华文中宋" w:cs="华文中宋"/>
+                <w:b/>
+                <w:bCs/>
+                <w:color w:val="FF0000"/>
+                <w:kern w:val="2"/>
+                <w:sz w:val="21"/>
+                <w:szCs w:val="21"/>
+                <w:lang w:val="en-US" w:eastAsia="zh-CN" w:bidi="ar-SA"/>
+              </w:rPr>
+              <w:t>dc, shs,    # C的一阶、其它参数</w:t>
+            </w:r>
+          </w:p>
+          <w:p>
+            <w:pPr>
+              <w:pStyle w:val="6"/>
+              <w:keepNext w:val="0"/>
+              <w:keepLines w:val="0"/>
+              <w:widowControl/>
+              <w:suppressLineNumbers w:val="0"/>
+              <w:ind w:firstLine="421"/>
+              <w:jc w:val="both"/>
+              <w:rPr>
+                <w:rFonts w:hint="eastAsia" w:ascii="华文中宋" w:hAnsi="华文中宋" w:eastAsia="华文中宋" w:cs="华文中宋"/>
+                <w:b/>
+                <w:bCs/>
+                <w:color w:val="FF0000"/>
+                <w:kern w:val="2"/>
+                <w:sz w:val="21"/>
+                <w:szCs w:val="21"/>
+                <w:lang w:val="en-US" w:eastAsia="zh-CN" w:bidi="ar-SA"/>
+              </w:rPr>
+            </w:pPr>
+            <w:r>
+              <w:rPr>
+                <w:rFonts w:hint="default" w:ascii="华文中宋" w:hAnsi="华文中宋" w:eastAsia="华文中宋" w:cs="华文中宋"/>
+                <w:b/>
+                <w:bCs/>
+                <w:color w:val="FF0000"/>
+                <w:kern w:val="2"/>
+                <w:sz w:val="21"/>
+                <w:szCs w:val="21"/>
+                <w:lang w:val="en-US" w:eastAsia="zh-CN" w:bidi="ar-SA"/>
+              </w:rPr>
+              <w:t>colors_precomp</w:t>
+            </w:r>
+            <w:r>
+              <w:rPr>
+                <w:rFonts w:hint="eastAsia" w:ascii="华文中宋" w:hAnsi="华文中宋" w:eastAsia="华文中宋" w:cs="华文中宋"/>
+                <w:b/>
+                <w:bCs/>
+                <w:color w:val="FF0000"/>
+                <w:kern w:val="2"/>
+                <w:sz w:val="21"/>
+                <w:szCs w:val="21"/>
+                <w:lang w:val="en-US" w:eastAsia="zh-CN" w:bidi="ar-SA"/>
+              </w:rPr>
+              <w:t>,    # None时由C计算</w:t>
+            </w:r>
+          </w:p>
+          <w:p>
+            <w:pPr>
+              <w:pStyle w:val="6"/>
+              <w:keepNext w:val="0"/>
+              <w:keepLines w:val="0"/>
+              <w:widowControl/>
+              <w:suppressLineNumbers w:val="0"/>
+              <w:ind w:firstLine="421"/>
+              <w:jc w:val="both"/>
+              <w:rPr>
+                <w:rFonts w:hint="eastAsia" w:ascii="华文中宋" w:hAnsi="华文中宋" w:eastAsia="华文中宋" w:cs="华文中宋"/>
+                <w:b/>
+                <w:bCs/>
+                <w:color w:val="FF0000"/>
+                <w:kern w:val="2"/>
+                <w:sz w:val="21"/>
+                <w:szCs w:val="21"/>
+                <w:lang w:val="en-US" w:eastAsia="zh-CN" w:bidi="ar-SA"/>
+              </w:rPr>
+            </w:pPr>
+            <w:r>
+              <w:rPr>
+                <w:rFonts w:hint="default" w:ascii="华文中宋" w:hAnsi="华文中宋" w:eastAsia="华文中宋" w:cs="华文中宋"/>
+                <w:b/>
+                <w:bCs/>
+                <w:color w:val="FF0000"/>
+                <w:kern w:val="2"/>
+                <w:sz w:val="21"/>
+                <w:szCs w:val="21"/>
+                <w:lang w:val="en-US" w:eastAsia="zh-CN" w:bidi="ar-SA"/>
+              </w:rPr>
+              <w:t>scales, rotations</w:t>
+            </w:r>
+            <w:r>
+              <w:rPr>
+                <w:rFonts w:hint="eastAsia" w:ascii="华文中宋" w:hAnsi="华文中宋" w:eastAsia="华文中宋" w:cs="华文中宋"/>
+                <w:b/>
+                <w:bCs/>
+                <w:color w:val="FF0000"/>
+                <w:kern w:val="2"/>
+                <w:sz w:val="21"/>
+                <w:szCs w:val="21"/>
+                <w:lang w:val="en-US" w:eastAsia="zh-CN" w:bidi="ar-SA"/>
+              </w:rPr>
+              <w:t xml:space="preserve">, </w:t>
+            </w:r>
+          </w:p>
+          <w:p>
+            <w:pPr>
+              <w:pStyle w:val="6"/>
+              <w:keepNext w:val="0"/>
+              <w:keepLines w:val="0"/>
+              <w:widowControl/>
+              <w:suppressLineNumbers w:val="0"/>
+              <w:ind w:firstLine="421"/>
+              <w:jc w:val="both"/>
+              <w:rPr>
+                <w:rFonts w:hint="default" w:ascii="华文中宋" w:hAnsi="华文中宋" w:eastAsia="华文中宋" w:cs="华文中宋"/>
+                <w:b/>
+                <w:bCs/>
+                <w:color w:val="FF0000"/>
+                <w:kern w:val="2"/>
+                <w:sz w:val="21"/>
+                <w:szCs w:val="21"/>
+                <w:lang w:val="en-US" w:eastAsia="zh-CN" w:bidi="ar-SA"/>
+              </w:rPr>
+            </w:pPr>
+            <w:r>
+              <w:rPr>
+                <w:rFonts w:hint="default" w:ascii="华文中宋" w:hAnsi="华文中宋" w:eastAsia="华文中宋" w:cs="华文中宋"/>
+                <w:b/>
+                <w:bCs/>
+                <w:color w:val="FF0000"/>
+                <w:kern w:val="2"/>
+                <w:sz w:val="21"/>
+                <w:szCs w:val="21"/>
+                <w:lang w:val="en-US" w:eastAsia="zh-CN" w:bidi="ar-SA"/>
+              </w:rPr>
+              <w:t>cov3D_precomp</w:t>
+            </w:r>
+            <w:r>
+              <w:rPr>
+                <w:rFonts w:hint="eastAsia" w:ascii="华文中宋" w:hAnsi="华文中宋" w:eastAsia="华文中宋" w:cs="华文中宋"/>
+                <w:b/>
+                <w:bCs/>
+                <w:color w:val="FF0000"/>
+                <w:kern w:val="2"/>
+                <w:sz w:val="21"/>
+                <w:szCs w:val="21"/>
+                <w:lang w:val="en-US" w:eastAsia="zh-CN" w:bidi="ar-SA"/>
+              </w:rPr>
+              <w:t xml:space="preserve">,   </w:t>
+            </w:r>
+            <w:bookmarkStart w:id="0" w:name="_GoBack"/>
+            <w:bookmarkEnd w:id="0"/>
+            <w:r>
+              <w:rPr>
+                <w:rFonts w:hint="eastAsia" w:ascii="华文中宋" w:hAnsi="华文中宋" w:eastAsia="华文中宋" w:cs="华文中宋"/>
+                <w:b/>
+                <w:bCs/>
+                <w:color w:val="FF0000"/>
+                <w:kern w:val="2"/>
+                <w:sz w:val="21"/>
+                <w:szCs w:val="21"/>
+                <w:lang w:val="en-US" w:eastAsia="zh-CN" w:bidi="ar-SA"/>
+              </w:rPr>
+              <w:t xml:space="preserve"> # None时由S、R计算</w:t>
+            </w:r>
+          </w:p>
+          <w:p>
+            <w:pPr>
+              <w:pStyle w:val="6"/>
+              <w:keepNext w:val="0"/>
+              <w:keepLines w:val="0"/>
+              <w:widowControl/>
+              <w:suppressLineNumbers w:val="0"/>
+              <w:jc w:val="both"/>
+              <w:rPr>
+                <w:rFonts w:hint="default" w:ascii="华文中宋" w:hAnsi="华文中宋" w:eastAsia="华文中宋" w:cs="华文中宋"/>
+                <w:b/>
+                <w:bCs/>
+                <w:color w:val="FF0000"/>
+                <w:kern w:val="2"/>
+                <w:sz w:val="21"/>
+                <w:szCs w:val="21"/>
+                <w:lang w:val="en-US" w:eastAsia="zh-CN" w:bidi="ar-SA"/>
+              </w:rPr>
+            </w:pPr>
+            <w:r>
+              <w:rPr>
+                <w:rFonts w:hint="eastAsia" w:ascii="华文中宋" w:hAnsi="华文中宋" w:eastAsia="华文中宋" w:cs="华文中宋"/>
+                <w:b/>
+                <w:bCs/>
+                <w:color w:val="FF0000"/>
+                <w:kern w:val="2"/>
+                <w:sz w:val="21"/>
+                <w:szCs w:val="21"/>
+                <w:lang w:val="en-US" w:eastAsia="zh-CN" w:bidi="ar-SA"/>
+              </w:rPr>
+              <w:t>)</w:t>
+            </w:r>
+          </w:p>
+        </w:tc>
+        <w:tc>
+          <w:tcPr>
+            <w:tcW w:w="0" w:type="auto"/>
+            <w:vAlign w:val="center"/>
+          </w:tcPr>
+          <w:p>
+            <w:pPr>
+              <w:pStyle w:val="11"/>
+              <w:bidi w:val="0"/>
+              <w:jc w:val="both"/>
+              <w:rPr>
+                <w:rFonts w:hint="eastAsia"/>
+                <w:lang w:val="en-US" w:eastAsia="zh-CN"/>
+              </w:rPr>
+            </w:pPr>
+            <w:r>
+              <w:rPr>
+                <w:rFonts w:hint="eastAsia"/>
+                <w:lang w:val="en-US" w:eastAsia="zh-CN"/>
+              </w:rPr>
+              <w:t>光栅化</w:t>
+            </w:r>
+          </w:p>
+        </w:tc>
+      </w:tr>
+    </w:tbl>
+    <w:p>
+      <w:pPr>
+        <w:rPr>
+          <w:rFonts w:hint="default" w:ascii="华文中宋" w:hAnsi="华文中宋" w:eastAsia="华文中宋" w:cs="华文中宋"/>
+          <w:b/>
+          <w:bCs/>
+          <w:color w:val="FF0000"/>
+          <w:kern w:val="2"/>
+          <w:sz w:val="21"/>
+          <w:szCs w:val="21"/>
+          <w:lang w:val="en-US" w:eastAsia="zh-CN" w:bidi="ar-SA"/>
         </w:rPr>
       </w:pPr>
     </w:p>
@@ -459,7 +1875,7 @@
     <w:lsdException w:unhideWhenUsed="0" w:uiPriority="0" w:semiHidden="0" w:name="Body Text Indent 2"/>
     <w:lsdException w:unhideWhenUsed="0" w:uiPriority="0" w:semiHidden="0" w:name="Body Text Indent 3"/>
     <w:lsdException w:unhideWhenUsed="0" w:uiPriority="0" w:semiHidden="0" w:name="Block Text"/>
-    <w:lsdException w:unhideWhenUsed="0" w:uiPriority="0" w:semiHidden="0" w:name="Hyperlink"/>
+    <w:lsdException w:qFormat="1" w:unhideWhenUsed="0" w:uiPriority="0" w:semiHidden="0" w:name="Hyperlink"/>
     <w:lsdException w:unhideWhenUsed="0" w:uiPriority="0" w:semiHidden="0" w:name="FollowedHyperlink"/>
     <w:lsdException w:qFormat="1" w:unhideWhenUsed="0" w:uiPriority="0" w:semiHidden="0" w:name="Strong"/>
     <w:lsdException w:qFormat="1" w:unhideWhenUsed="0" w:uiPriority="0" w:semiHidden="0" w:name="Emphasis"/>
@@ -473,7 +1889,7 @@
     <w:lsdException w:unhideWhenUsed="0" w:uiPriority="0" w:semiHidden="0" w:name="HTML Code"/>
     <w:lsdException w:unhideWhenUsed="0" w:uiPriority="0" w:semiHidden="0" w:name="HTML Definition"/>
     <w:lsdException w:unhideWhenUsed="0" w:uiPriority="0" w:semiHidden="0" w:name="HTML Keyboard"/>
-    <w:lsdException w:unhideWhenUsed="0" w:uiPriority="0" w:semiHidden="0" w:name="HTML Preformatted"/>
+    <w:lsdException w:qFormat="1" w:unhideWhenUsed="0" w:uiPriority="0" w:semiHidden="0" w:name="HTML Preformatted"/>
     <w:lsdException w:unhideWhenUsed="0" w:uiPriority="0" w:semiHidden="0" w:name="HTML Sample"/>
     <w:lsdException w:unhideWhenUsed="0" w:uiPriority="0" w:semiHidden="0" w:name="HTML Typewriter"/>
     <w:lsdException w:unhideWhenUsed="0" w:uiPriority="0" w:semiHidden="0" w:name="HTML Variable"/>
@@ -714,19 +2130,18 @@
       <w:szCs w:val="21"/>
     </w:rPr>
   </w:style>
-  <w:style w:type="character" w:default="1" w:styleId="8">
+  <w:style w:type="character" w:default="1" w:styleId="9">
     <w:name w:val="Default Paragraph Font"/>
     <w:unhideWhenUsed/>
     <w:qFormat/>
     <w:uiPriority w:val="1"/>
   </w:style>
-  <w:style w:type="table" w:default="1" w:styleId="6">
+  <w:style w:type="table" w:default="1" w:styleId="7">
     <w:name w:val="Normal Table"/>
     <w:unhideWhenUsed/>
     <w:qFormat/>
     <w:uiPriority w:val="99"/>
     <w:tblPr>
-      <w:tblStyle w:val="6"/>
       <w:tblCellMar>
         <w:top w:w="0" w:type="dxa"/>
         <w:left w:w="108" w:type="dxa"/>
@@ -735,9 +2150,43 @@
       </w:tblCellMar>
     </w:tblPr>
   </w:style>
-  <w:style w:type="table" w:styleId="7">
+  <w:style w:type="paragraph" w:styleId="6">
+    <w:name w:val="HTML Preformatted"/>
+    <w:basedOn w:val="1"/>
+    <w:qFormat/>
+    <w:uiPriority w:val="0"/>
+    <w:pPr>
+      <w:tabs>
+        <w:tab w:val="left" w:pos="916"/>
+        <w:tab w:val="left" w:pos="1832"/>
+        <w:tab w:val="left" w:pos="2748"/>
+        <w:tab w:val="left" w:pos="3664"/>
+        <w:tab w:val="left" w:pos="4580"/>
+        <w:tab w:val="left" w:pos="5496"/>
+        <w:tab w:val="left" w:pos="6412"/>
+        <w:tab w:val="left" w:pos="7328"/>
+        <w:tab w:val="left" w:pos="8244"/>
+        <w:tab w:val="left" w:pos="9160"/>
+        <w:tab w:val="left" w:pos="10076"/>
+        <w:tab w:val="left" w:pos="10992"/>
+        <w:tab w:val="left" w:pos="11908"/>
+        <w:tab w:val="left" w:pos="12824"/>
+        <w:tab w:val="left" w:pos="13740"/>
+        <w:tab w:val="left" w:pos="14656"/>
+      </w:tabs>
+      <w:jc w:val="left"/>
+    </w:pPr>
+    <w:rPr>
+      <w:rFonts w:hint="eastAsia" w:ascii="宋体" w:hAnsi="宋体" w:eastAsia="宋体" w:cs="宋体"/>
+      <w:kern w:val="0"/>
+      <w:sz w:val="24"/>
+      <w:szCs w:val="24"/>
+      <w:lang w:val="en-US" w:eastAsia="zh-CN" w:bidi="ar"/>
+    </w:rPr>
+  </w:style>
+  <w:style w:type="table" w:styleId="8">
     <w:name w:val="Table Grid"/>
-    <w:basedOn w:val="6"/>
+    <w:basedOn w:val="7"/>
     <w:qFormat/>
     <w:uiPriority w:val="0"/>
     <w:pPr>
@@ -745,7 +2194,6 @@
       <w:jc w:val="both"/>
     </w:pPr>
     <w:tblPr>
-      <w:tblStyle w:val="6"/>
       <w:tblBorders>
         <w:top w:val="single" w:color="auto" w:sz="4" w:space="0"/>
         <w:left w:val="single" w:color="auto" w:sz="4" w:space="0"/>
@@ -756,10 +2204,20 @@
       </w:tblBorders>
     </w:tblPr>
   </w:style>
-  <w:style w:type="paragraph" w:customStyle="1" w:styleId="9">
+  <w:style w:type="character" w:styleId="10">
+    <w:name w:val="Hyperlink"/>
+    <w:basedOn w:val="9"/>
+    <w:qFormat/>
+    <w:uiPriority w:val="0"/>
+    <w:rPr>
+      <w:color w:val="0000FF"/>
+      <w:u w:val="single"/>
+    </w:rPr>
+  </w:style>
+  <w:style w:type="paragraph" w:customStyle="1" w:styleId="11">
     <w:name w:val="正文：关键词"/>
     <w:basedOn w:val="1"/>
-    <w:link w:val="11"/>
+    <w:link w:val="13"/>
     <w:qFormat/>
     <w:uiPriority w:val="0"/>
     <w:rPr>
@@ -767,7 +2225,7 @@
       <w:color w:val="EA82E5"/>
     </w:rPr>
   </w:style>
-  <w:style w:type="paragraph" w:customStyle="1" w:styleId="10">
+  <w:style w:type="paragraph" w:customStyle="1" w:styleId="12">
     <w:name w:val="正文：要点"/>
     <w:basedOn w:val="1"/>
     <w:qFormat/>
@@ -777,9 +2235,10 @@
       <w:color w:val="FF0000"/>
     </w:rPr>
   </w:style>
-  <w:style w:type="character" w:customStyle="1" w:styleId="11">
+  <w:style w:type="character" w:customStyle="1" w:styleId="13">
     <w:name w:val="正文：关键词 Char"/>
-    <w:link w:val="9"/>
+    <w:link w:val="11"/>
+    <w:qFormat/>
     <w:uiPriority w:val="0"/>
     <w:rPr>
       <w:rFonts w:hint="eastAsia"/>

</xml_diff>

<commit_message>
update on 2025-04-01 12:04:41.831459
</commit_message>
<xml_diff>
--- a/py 空间几何.docx
+++ b/py 空间几何.docx
@@ -83,9 +83,8 @@
         </w:tblCellMar>
       </w:tblPr>
       <w:tblGrid>
-        <w:gridCol w:w="2653"/>
-        <w:gridCol w:w="1057"/>
-        <w:gridCol w:w="222"/>
+        <w:gridCol w:w="5415"/>
+        <w:gridCol w:w="1815"/>
       </w:tblGrid>
       <w:tr>
         <w:tblPrEx>
@@ -122,7 +121,7 @@
                 <w:rFonts w:hint="eastAsia"/>
                 <w:lang w:val="en-US" w:eastAsia="zh-CN"/>
               </w:rPr>
-              <w:t>read_point_cloud(ply)</w:t>
+              <w:t>read_point_cloud(file) / write_point_cloud(file, pcd)</w:t>
             </w:r>
           </w:p>
         </w:tc>
@@ -144,7 +143,7 @@
                 <w:vertAlign w:val="baseline"/>
                 <w:lang w:val="en-US" w:eastAsia="zh-CN"/>
               </w:rPr>
-              <w:t>加载</w:t>
+              <w:t>加载 / 写入</w:t>
             </w:r>
             <w:r>
               <w:rPr>
@@ -154,20 +153,6 @@
               </w:rPr>
               <w:t>点云</w:t>
             </w:r>
-          </w:p>
-        </w:tc>
-        <w:tc>
-          <w:tcPr>
-            <w:tcW w:w="0" w:type="auto"/>
-          </w:tcPr>
-          <w:p>
-            <w:pPr>
-              <w:rPr>
-                <w:rFonts w:hint="eastAsia"/>
-                <w:vertAlign w:val="baseline"/>
-                <w:lang w:val="en-US" w:eastAsia="zh-CN"/>
-              </w:rPr>
-            </w:pPr>
           </w:p>
         </w:tc>
       </w:tr>
@@ -206,7 +191,7 @@
                 <w:rFonts w:hint="eastAsia"/>
                 <w:lang w:val="en-US" w:eastAsia="zh-CN"/>
               </w:rPr>
-              <w:t>read_triangle_mesh(ply)</w:t>
+              <w:t>read_triangle_mesh(file)</w:t>
             </w:r>
           </w:p>
         </w:tc>
@@ -240,18 +225,1013 @@
             </w:r>
           </w:p>
         </w:tc>
-        <w:tc>
-          <w:tcPr>
-            <w:tcW w:w="0" w:type="auto"/>
-          </w:tcPr>
-          <w:p>
-            <w:pPr>
-              <w:rPr>
-                <w:rFonts w:hint="eastAsia"/>
+      </w:tr>
+    </w:tbl>
+    <w:p>
+      <w:pPr>
+        <w:rPr>
+          <w:rFonts w:hint="default"/>
+          <w:lang w:val="en-US" w:eastAsia="zh-CN"/>
+        </w:rPr>
+      </w:pPr>
+    </w:p>
+    <w:p>
+      <w:pPr>
+        <w:rPr>
+          <w:rFonts w:hint="default"/>
+          <w:lang w:val="en-US" w:eastAsia="zh-CN"/>
+        </w:rPr>
+      </w:pPr>
+    </w:p>
+    <w:p>
+      <w:pPr>
+        <w:pStyle w:val="3"/>
+        <w:bidi w:val="0"/>
+        <w:rPr>
+          <w:rFonts w:hint="default"/>
+          <w:lang w:val="en-US" w:eastAsia="zh-CN"/>
+        </w:rPr>
+      </w:pPr>
+      <w:r>
+        <w:rPr>
+          <w:rFonts w:hint="eastAsia"/>
+          <w:lang w:val="en-US" w:eastAsia="zh-CN"/>
+        </w:rPr>
+        <w:t>几何geometry：</w:t>
+      </w:r>
+    </w:p>
+    <w:tbl>
+      <w:tblPr>
+        <w:tblStyle w:val="8"/>
+        <w:tblW w:w="0" w:type="auto"/>
+        <w:tblInd w:w="0" w:type="dxa"/>
+        <w:tblBorders>
+          <w:top w:val="single" w:color="auto" w:sz="4" w:space="0"/>
+          <w:left w:val="single" w:color="auto" w:sz="4" w:space="0"/>
+          <w:bottom w:val="single" w:color="auto" w:sz="4" w:space="0"/>
+          <w:right w:val="single" w:color="auto" w:sz="4" w:space="0"/>
+          <w:insideH w:val="single" w:color="auto" w:sz="4" w:space="0"/>
+          <w:insideV w:val="single" w:color="auto" w:sz="4" w:space="0"/>
+        </w:tblBorders>
+        <w:tblLayout w:type="autofit"/>
+        <w:tblCellMar>
+          <w:top w:w="0" w:type="dxa"/>
+          <w:left w:w="108" w:type="dxa"/>
+          <w:bottom w:w="0" w:type="dxa"/>
+          <w:right w:w="108" w:type="dxa"/>
+        </w:tblCellMar>
+      </w:tblPr>
+      <w:tblGrid>
+        <w:gridCol w:w="1057"/>
+        <w:gridCol w:w="3239"/>
+        <w:gridCol w:w="1688"/>
+      </w:tblGrid>
+      <w:tr>
+        <w:tblPrEx>
+          <w:tblBorders>
+            <w:top w:val="single" w:color="auto" w:sz="4" w:space="0"/>
+            <w:left w:val="single" w:color="auto" w:sz="4" w:space="0"/>
+            <w:bottom w:val="single" w:color="auto" w:sz="4" w:space="0"/>
+            <w:right w:val="single" w:color="auto" w:sz="4" w:space="0"/>
+            <w:insideH w:val="single" w:color="auto" w:sz="4" w:space="0"/>
+            <w:insideV w:val="single" w:color="auto" w:sz="4" w:space="0"/>
+          </w:tblBorders>
+          <w:tblCellMar>
+            <w:top w:w="0" w:type="dxa"/>
+            <w:left w:w="108" w:type="dxa"/>
+            <w:bottom w:w="0" w:type="dxa"/>
+            <w:right w:w="108" w:type="dxa"/>
+          </w:tblCellMar>
+        </w:tblPrEx>
+        <w:tc>
+          <w:tcPr>
+            <w:tcW w:w="0" w:type="auto"/>
+            <w:gridSpan w:val="2"/>
+            <w:vAlign w:val="center"/>
+          </w:tcPr>
+          <w:p>
+            <w:pPr>
+              <w:pStyle w:val="12"/>
+              <w:bidi w:val="0"/>
+              <w:jc w:val="both"/>
+              <w:rPr>
+                <w:rFonts w:hint="default"/>
+                <w:lang w:val="en-US" w:eastAsia="zh-CN"/>
+              </w:rPr>
+            </w:pPr>
+            <w:r>
+              <w:rPr>
+                <w:rFonts w:hint="eastAsia"/>
+                <w:lang w:val="en-US" w:eastAsia="zh-CN"/>
+              </w:rPr>
+              <w:t>PointCloud</w:t>
+            </w:r>
+          </w:p>
+        </w:tc>
+        <w:tc>
+          <w:tcPr>
+            <w:tcW w:w="0" w:type="auto"/>
+            <w:vAlign w:val="center"/>
+          </w:tcPr>
+          <w:p>
+            <w:pPr>
+              <w:pStyle w:val="11"/>
+              <w:bidi w:val="0"/>
+              <w:jc w:val="both"/>
+              <w:rPr>
+                <w:rFonts w:hint="default"/>
                 <w:vertAlign w:val="baseline"/>
                 <w:lang w:val="en-US" w:eastAsia="zh-CN"/>
               </w:rPr>
             </w:pPr>
+            <w:r>
+              <w:rPr>
+                <w:rFonts w:hint="eastAsia"/>
+                <w:lang w:val="en-US" w:eastAsia="zh-CN"/>
+              </w:rPr>
+              <w:t>点云</w:t>
+            </w:r>
+          </w:p>
+        </w:tc>
+      </w:tr>
+      <w:tr>
+        <w:tblPrEx>
+          <w:tblBorders>
+            <w:top w:val="single" w:color="auto" w:sz="4" w:space="0"/>
+            <w:left w:val="single" w:color="auto" w:sz="4" w:space="0"/>
+            <w:bottom w:val="single" w:color="auto" w:sz="4" w:space="0"/>
+            <w:right w:val="single" w:color="auto" w:sz="4" w:space="0"/>
+            <w:insideH w:val="single" w:color="auto" w:sz="4" w:space="0"/>
+            <w:insideV w:val="single" w:color="auto" w:sz="4" w:space="0"/>
+          </w:tblBorders>
+          <w:tblCellMar>
+            <w:top w:w="0" w:type="dxa"/>
+            <w:left w:w="108" w:type="dxa"/>
+            <w:bottom w:w="0" w:type="dxa"/>
+            <w:right w:w="108" w:type="dxa"/>
+          </w:tblCellMar>
+        </w:tblPrEx>
+        <w:tc>
+          <w:tcPr>
+            <w:tcW w:w="0" w:type="auto"/>
+            <w:vMerge w:val="restart"/>
+            <w:vAlign w:val="center"/>
+          </w:tcPr>
+          <w:p>
+            <w:pPr>
+              <w:bidi w:val="0"/>
+              <w:jc w:val="both"/>
+              <w:rPr>
+                <w:rFonts w:hint="default"/>
+                <w:lang w:val="en-US" w:eastAsia="zh-CN"/>
+              </w:rPr>
+            </w:pPr>
+            <w:r>
+              <w:rPr>
+                <w:rFonts w:hint="eastAsia"/>
+                <w:lang w:val="en-US" w:eastAsia="zh-CN"/>
+              </w:rPr>
+              <w:t>实例属性</w:t>
+            </w:r>
+          </w:p>
+        </w:tc>
+        <w:tc>
+          <w:tcPr>
+            <w:tcW w:w="0" w:type="auto"/>
+            <w:vAlign w:val="center"/>
+          </w:tcPr>
+          <w:p>
+            <w:pPr>
+              <w:pStyle w:val="12"/>
+              <w:bidi w:val="0"/>
+              <w:jc w:val="both"/>
+              <w:rPr>
+                <w:rFonts w:hint="default"/>
+                <w:lang w:val="en-US" w:eastAsia="zh-CN"/>
+              </w:rPr>
+            </w:pPr>
+            <w:r>
+              <w:rPr>
+                <w:rFonts w:hint="eastAsia"/>
+                <w:lang w:val="en-US" w:eastAsia="zh-CN"/>
+              </w:rPr>
+              <w:t>points</w:t>
+            </w:r>
+            <w:r>
+              <w:rPr>
+                <w:rFonts w:hint="eastAsia"/>
+                <w:color w:val="F79646" w:themeColor="accent6"/>
+                <w:lang w:val="en-US" w:eastAsia="zh-CN"/>
+                <w14:textFill>
+                  <w14:solidFill>
+                    <w14:schemeClr w14:val="accent6"/>
+                  </w14:solidFill>
+                </w14:textFill>
+              </w:rPr>
+              <w:t>: utility.Vector3dVector</w:t>
+            </w:r>
+          </w:p>
+        </w:tc>
+        <w:tc>
+          <w:tcPr>
+            <w:tcW w:w="0" w:type="auto"/>
+            <w:vAlign w:val="center"/>
+          </w:tcPr>
+          <w:p>
+            <w:pPr>
+              <w:pStyle w:val="11"/>
+              <w:bidi w:val="0"/>
+              <w:jc w:val="both"/>
+              <w:rPr>
+                <w:rFonts w:hint="default" w:ascii="华文中宋" w:hAnsi="华文中宋" w:eastAsia="华文中宋" w:cs="华文中宋"/>
+                <w:b/>
+                <w:bCs/>
+                <w:color w:val="ED7D31"/>
+                <w:kern w:val="2"/>
+                <w:sz w:val="21"/>
+                <w:szCs w:val="21"/>
+                <w:vertAlign w:val="baseline"/>
+                <w:lang w:val="en-US" w:eastAsia="zh-CN" w:bidi="ar-SA"/>
+              </w:rPr>
+            </w:pPr>
+            <w:r>
+              <w:rPr>
+                <w:rFonts w:hint="eastAsia" w:cs="华文中宋"/>
+                <w:b/>
+                <w:bCs/>
+                <w:color w:val="ED7D31"/>
+                <w:kern w:val="2"/>
+                <w:sz w:val="21"/>
+                <w:szCs w:val="21"/>
+                <w:vertAlign w:val="baseline"/>
+                <w:lang w:val="en-US" w:eastAsia="zh-CN" w:bidi="ar-SA"/>
+              </w:rPr>
+              <w:t>点集</w:t>
+            </w:r>
+          </w:p>
+        </w:tc>
+      </w:tr>
+      <w:tr>
+        <w:tblPrEx>
+          <w:tblBorders>
+            <w:top w:val="single" w:color="auto" w:sz="4" w:space="0"/>
+            <w:left w:val="single" w:color="auto" w:sz="4" w:space="0"/>
+            <w:bottom w:val="single" w:color="auto" w:sz="4" w:space="0"/>
+            <w:right w:val="single" w:color="auto" w:sz="4" w:space="0"/>
+            <w:insideH w:val="single" w:color="auto" w:sz="4" w:space="0"/>
+            <w:insideV w:val="single" w:color="auto" w:sz="4" w:space="0"/>
+          </w:tblBorders>
+          <w:tblCellMar>
+            <w:top w:w="0" w:type="dxa"/>
+            <w:left w:w="108" w:type="dxa"/>
+            <w:bottom w:w="0" w:type="dxa"/>
+            <w:right w:w="108" w:type="dxa"/>
+          </w:tblCellMar>
+        </w:tblPrEx>
+        <w:tc>
+          <w:tcPr>
+            <w:tcW w:w="0" w:type="auto"/>
+            <w:vMerge w:val="continue"/>
+            <w:tcBorders/>
+            <w:vAlign w:val="center"/>
+          </w:tcPr>
+          <w:p>
+            <w:pPr>
+              <w:bidi w:val="0"/>
+              <w:jc w:val="both"/>
+              <w:rPr>
+                <w:rFonts w:hint="eastAsia"/>
+                <w:lang w:val="en-US" w:eastAsia="zh-CN"/>
+              </w:rPr>
+            </w:pPr>
+          </w:p>
+        </w:tc>
+        <w:tc>
+          <w:tcPr>
+            <w:tcW w:w="0" w:type="auto"/>
+            <w:shd w:val="clear"/>
+            <w:vAlign w:val="center"/>
+          </w:tcPr>
+          <w:p>
+            <w:pPr>
+              <w:pStyle w:val="12"/>
+              <w:bidi w:val="0"/>
+              <w:jc w:val="both"/>
+              <w:rPr>
+                <w:rFonts w:hint="eastAsia" w:ascii="华文中宋" w:hAnsi="华文中宋" w:eastAsia="华文中宋" w:cs="华文中宋"/>
+                <w:b/>
+                <w:bCs/>
+                <w:color w:val="FF0000"/>
+                <w:kern w:val="2"/>
+                <w:sz w:val="21"/>
+                <w:szCs w:val="21"/>
+                <w:lang w:val="en-US" w:eastAsia="zh-CN" w:bidi="ar-SA"/>
+              </w:rPr>
+            </w:pPr>
+            <w:r>
+              <w:rPr>
+                <w:rFonts w:hint="eastAsia"/>
+                <w:lang w:val="en-US" w:eastAsia="zh-CN"/>
+              </w:rPr>
+              <w:t>colors</w:t>
+            </w:r>
+            <w:r>
+              <w:rPr>
+                <w:rFonts w:hint="eastAsia"/>
+                <w:color w:val="F79646" w:themeColor="accent6"/>
+                <w:lang w:val="en-US" w:eastAsia="zh-CN"/>
+                <w14:textFill>
+                  <w14:solidFill>
+                    <w14:schemeClr w14:val="accent6"/>
+                  </w14:solidFill>
+                </w14:textFill>
+              </w:rPr>
+              <w:t>: utility.Vector3dVector</w:t>
+            </w:r>
+          </w:p>
+        </w:tc>
+        <w:tc>
+          <w:tcPr>
+            <w:tcW w:w="0" w:type="auto"/>
+            <w:shd w:val="clear"/>
+            <w:vAlign w:val="center"/>
+          </w:tcPr>
+          <w:p>
+            <w:pPr>
+              <w:pStyle w:val="11"/>
+              <w:bidi w:val="0"/>
+              <w:jc w:val="both"/>
+              <w:rPr>
+                <w:rFonts w:hint="default" w:ascii="华文中宋" w:hAnsi="华文中宋" w:eastAsia="华文中宋" w:cs="华文中宋"/>
+                <w:b/>
+                <w:bCs/>
+                <w:color w:val="ED7D31"/>
+                <w:kern w:val="2"/>
+                <w:sz w:val="21"/>
+                <w:szCs w:val="21"/>
+                <w:vertAlign w:val="baseline"/>
+                <w:lang w:val="en-US" w:eastAsia="zh-CN" w:bidi="ar-SA"/>
+              </w:rPr>
+            </w:pPr>
+            <w:r>
+              <w:rPr>
+                <w:rFonts w:hint="eastAsia" w:cs="华文中宋"/>
+                <w:b/>
+                <w:bCs/>
+                <w:color w:val="ED7D31"/>
+                <w:kern w:val="2"/>
+                <w:sz w:val="21"/>
+                <w:szCs w:val="21"/>
+                <w:vertAlign w:val="baseline"/>
+                <w:lang w:val="en-US" w:eastAsia="zh-CN" w:bidi="ar-SA"/>
+              </w:rPr>
+              <w:t>RGB</w:t>
+            </w:r>
+            <w:bookmarkStart w:id="0" w:name="_GoBack"/>
+            <w:bookmarkEnd w:id="0"/>
+          </w:p>
+        </w:tc>
+      </w:tr>
+      <w:tr>
+        <w:tblPrEx>
+          <w:tblBorders>
+            <w:top w:val="single" w:color="auto" w:sz="4" w:space="0"/>
+            <w:left w:val="single" w:color="auto" w:sz="4" w:space="0"/>
+            <w:bottom w:val="single" w:color="auto" w:sz="4" w:space="0"/>
+            <w:right w:val="single" w:color="auto" w:sz="4" w:space="0"/>
+            <w:insideH w:val="single" w:color="auto" w:sz="4" w:space="0"/>
+            <w:insideV w:val="single" w:color="auto" w:sz="4" w:space="0"/>
+          </w:tblBorders>
+          <w:tblCellMar>
+            <w:top w:w="0" w:type="dxa"/>
+            <w:left w:w="108" w:type="dxa"/>
+            <w:bottom w:w="0" w:type="dxa"/>
+            <w:right w:w="108" w:type="dxa"/>
+          </w:tblCellMar>
+        </w:tblPrEx>
+        <w:tc>
+          <w:tcPr>
+            <w:tcW w:w="0" w:type="auto"/>
+            <w:vAlign w:val="center"/>
+          </w:tcPr>
+          <w:p>
+            <w:pPr>
+              <w:bidi w:val="0"/>
+              <w:jc w:val="both"/>
+              <w:rPr>
+                <w:rFonts w:hint="default"/>
+                <w:lang w:val="en-US" w:eastAsia="zh-CN"/>
+              </w:rPr>
+            </w:pPr>
+            <w:r>
+              <w:rPr>
+                <w:rFonts w:hint="eastAsia"/>
+                <w:lang w:val="en-US" w:eastAsia="zh-CN"/>
+              </w:rPr>
+              <w:t>实例方法</w:t>
+            </w:r>
+          </w:p>
+        </w:tc>
+        <w:tc>
+          <w:tcPr>
+            <w:tcW w:w="0" w:type="auto"/>
+            <w:vAlign w:val="center"/>
+          </w:tcPr>
+          <w:p>
+            <w:pPr>
+              <w:pStyle w:val="12"/>
+              <w:bidi w:val="0"/>
+              <w:jc w:val="both"/>
+              <w:rPr>
+                <w:rFonts w:hint="eastAsia"/>
+                <w:lang w:val="en-US" w:eastAsia="zh-CN"/>
+              </w:rPr>
+            </w:pPr>
+            <w:r>
+              <w:rPr>
+                <w:rFonts w:hint="eastAsia"/>
+                <w:lang w:val="en-US" w:eastAsia="zh-CN"/>
+              </w:rPr>
+              <w:t>voxel_down_sample(size)</w:t>
+            </w:r>
+          </w:p>
+        </w:tc>
+        <w:tc>
+          <w:tcPr>
+            <w:tcW w:w="0" w:type="auto"/>
+            <w:vAlign w:val="center"/>
+          </w:tcPr>
+          <w:p>
+            <w:pPr>
+              <w:pStyle w:val="11"/>
+              <w:bidi w:val="0"/>
+              <w:jc w:val="both"/>
+              <w:rPr>
+                <w:rFonts w:hint="default"/>
+                <w:lang w:val="en-US" w:eastAsia="zh-CN"/>
+              </w:rPr>
+            </w:pPr>
+            <w:r>
+              <w:rPr>
+                <w:rFonts w:hint="eastAsia" w:ascii="华文中宋" w:hAnsi="华文中宋" w:eastAsia="华文中宋" w:cs="华文中宋"/>
+                <w:b/>
+                <w:bCs/>
+                <w:color w:val="ED7D31"/>
+                <w:kern w:val="2"/>
+                <w:sz w:val="21"/>
+                <w:szCs w:val="21"/>
+                <w:vertAlign w:val="baseline"/>
+                <w:lang w:val="en-US" w:eastAsia="zh-CN" w:bidi="ar-SA"/>
+              </w:rPr>
+              <w:t>返回</w:t>
+            </w:r>
+            <w:r>
+              <w:rPr>
+                <w:rFonts w:hint="eastAsia"/>
+                <w:lang w:val="en-US" w:eastAsia="zh-CN"/>
+              </w:rPr>
+              <w:t>降采样点云</w:t>
+            </w:r>
+          </w:p>
+        </w:tc>
+      </w:tr>
+    </w:tbl>
+    <w:p>
+      <w:pPr>
+        <w:rPr>
+          <w:rFonts w:hint="default"/>
+          <w:lang w:val="en-US" w:eastAsia="zh-CN"/>
+        </w:rPr>
+      </w:pPr>
+    </w:p>
+    <w:tbl>
+      <w:tblPr>
+        <w:tblStyle w:val="8"/>
+        <w:tblW w:w="0" w:type="auto"/>
+        <w:tblInd w:w="0" w:type="dxa"/>
+        <w:tblBorders>
+          <w:top w:val="single" w:color="auto" w:sz="4" w:space="0"/>
+          <w:left w:val="single" w:color="auto" w:sz="4" w:space="0"/>
+          <w:bottom w:val="single" w:color="auto" w:sz="4" w:space="0"/>
+          <w:right w:val="single" w:color="auto" w:sz="4" w:space="0"/>
+          <w:insideH w:val="single" w:color="auto" w:sz="4" w:space="0"/>
+          <w:insideV w:val="single" w:color="auto" w:sz="4" w:space="0"/>
+        </w:tblBorders>
+        <w:tblLayout w:type="autofit"/>
+        <w:tblCellMar>
+          <w:top w:w="0" w:type="dxa"/>
+          <w:left w:w="108" w:type="dxa"/>
+          <w:bottom w:w="0" w:type="dxa"/>
+          <w:right w:w="108" w:type="dxa"/>
+        </w:tblCellMar>
+      </w:tblPr>
+      <w:tblGrid>
+        <w:gridCol w:w="1057"/>
+        <w:gridCol w:w="4955"/>
+        <w:gridCol w:w="1478"/>
+      </w:tblGrid>
+      <w:tr>
+        <w:tblPrEx>
+          <w:tblBorders>
+            <w:top w:val="single" w:color="auto" w:sz="4" w:space="0"/>
+            <w:left w:val="single" w:color="auto" w:sz="4" w:space="0"/>
+            <w:bottom w:val="single" w:color="auto" w:sz="4" w:space="0"/>
+            <w:right w:val="single" w:color="auto" w:sz="4" w:space="0"/>
+            <w:insideH w:val="single" w:color="auto" w:sz="4" w:space="0"/>
+            <w:insideV w:val="single" w:color="auto" w:sz="4" w:space="0"/>
+          </w:tblBorders>
+          <w:tblCellMar>
+            <w:top w:w="0" w:type="dxa"/>
+            <w:left w:w="108" w:type="dxa"/>
+            <w:bottom w:w="0" w:type="dxa"/>
+            <w:right w:w="108" w:type="dxa"/>
+          </w:tblCellMar>
+        </w:tblPrEx>
+        <w:tc>
+          <w:tcPr>
+            <w:tcW w:w="0" w:type="auto"/>
+            <w:gridSpan w:val="2"/>
+          </w:tcPr>
+          <w:p>
+            <w:pPr>
+              <w:pStyle w:val="12"/>
+              <w:bidi w:val="0"/>
+              <w:rPr>
+                <w:rFonts w:hint="default"/>
+                <w:lang w:val="en-US" w:eastAsia="zh-CN"/>
+              </w:rPr>
+            </w:pPr>
+            <w:r>
+              <w:rPr>
+                <w:rFonts w:hint="eastAsia"/>
+                <w:lang w:val="en-US" w:eastAsia="zh-CN"/>
+              </w:rPr>
+              <w:t>KDTreeFlann(pcd)</w:t>
+            </w:r>
+          </w:p>
+        </w:tc>
+        <w:tc>
+          <w:tcPr>
+            <w:tcW w:w="0" w:type="auto"/>
+          </w:tcPr>
+          <w:p>
+            <w:pPr>
+              <w:pStyle w:val="11"/>
+              <w:bidi w:val="0"/>
+              <w:rPr>
+                <w:rFonts w:hint="default"/>
+                <w:vertAlign w:val="baseline"/>
+                <w:lang w:val="en-US" w:eastAsia="zh-CN"/>
+              </w:rPr>
+            </w:pPr>
+            <w:r>
+              <w:rPr>
+                <w:rFonts w:hint="eastAsia"/>
+                <w:lang w:val="en-US" w:eastAsia="zh-CN"/>
+              </w:rPr>
+              <w:t>KD-Tree</w:t>
+            </w:r>
+          </w:p>
+        </w:tc>
+      </w:tr>
+      <w:tr>
+        <w:tblPrEx>
+          <w:tblBorders>
+            <w:top w:val="single" w:color="auto" w:sz="4" w:space="0"/>
+            <w:left w:val="single" w:color="auto" w:sz="4" w:space="0"/>
+            <w:bottom w:val="single" w:color="auto" w:sz="4" w:space="0"/>
+            <w:right w:val="single" w:color="auto" w:sz="4" w:space="0"/>
+            <w:insideH w:val="single" w:color="auto" w:sz="4" w:space="0"/>
+            <w:insideV w:val="single" w:color="auto" w:sz="4" w:space="0"/>
+          </w:tblBorders>
+          <w:tblCellMar>
+            <w:top w:w="0" w:type="dxa"/>
+            <w:left w:w="108" w:type="dxa"/>
+            <w:bottom w:w="0" w:type="dxa"/>
+            <w:right w:w="108" w:type="dxa"/>
+          </w:tblCellMar>
+        </w:tblPrEx>
+        <w:tc>
+          <w:tcPr>
+            <w:tcW w:w="0" w:type="auto"/>
+            <w:vMerge w:val="restart"/>
+            <w:shd w:val="clear"/>
+            <w:vAlign w:val="center"/>
+          </w:tcPr>
+          <w:p>
+            <w:pPr>
+              <w:bidi w:val="0"/>
+              <w:jc w:val="both"/>
+              <w:rPr>
+                <w:rFonts w:hint="eastAsia" w:ascii="华文中宋" w:hAnsi="华文中宋" w:eastAsia="华文中宋" w:cs="华文中宋"/>
+                <w:b/>
+                <w:bCs/>
+                <w:color w:val="ED7D31"/>
+                <w:kern w:val="2"/>
+                <w:sz w:val="21"/>
+                <w:szCs w:val="21"/>
+                <w:lang w:val="en-US" w:eastAsia="zh-CN" w:bidi="ar-SA"/>
+              </w:rPr>
+            </w:pPr>
+            <w:r>
+              <w:rPr>
+                <w:rFonts w:hint="eastAsia"/>
+                <w:lang w:val="en-US" w:eastAsia="zh-CN"/>
+              </w:rPr>
+              <w:t>实例方法</w:t>
+            </w:r>
+          </w:p>
+        </w:tc>
+        <w:tc>
+          <w:tcPr>
+            <w:tcW w:w="0" w:type="auto"/>
+            <w:shd w:val="clear"/>
+            <w:vAlign w:val="center"/>
+          </w:tcPr>
+          <w:p>
+            <w:pPr>
+              <w:pStyle w:val="12"/>
+              <w:bidi w:val="0"/>
+              <w:jc w:val="both"/>
+              <w:rPr>
+                <w:rFonts w:hint="default"/>
+                <w:lang w:val="en-US" w:eastAsia="zh-CN"/>
+              </w:rPr>
+            </w:pPr>
+            <w:r>
+              <w:rPr>
+                <w:rFonts w:hint="eastAsia"/>
+                <w:lang w:val="en-US" w:eastAsia="zh-CN"/>
+              </w:rPr>
+              <w:t>set_geometry(pcd)</w:t>
+            </w:r>
+          </w:p>
+        </w:tc>
+        <w:tc>
+          <w:tcPr>
+            <w:tcW w:w="0" w:type="auto"/>
+            <w:shd w:val="clear"/>
+            <w:vAlign w:val="center"/>
+          </w:tcPr>
+          <w:p>
+            <w:pPr>
+              <w:pStyle w:val="11"/>
+              <w:bidi w:val="0"/>
+              <w:jc w:val="both"/>
+              <w:rPr>
+                <w:rFonts w:hint="default" w:ascii="华文中宋" w:hAnsi="华文中宋" w:eastAsia="华文中宋" w:cs="华文中宋"/>
+                <w:b/>
+                <w:bCs/>
+                <w:color w:val="ED7D31"/>
+                <w:kern w:val="2"/>
+                <w:sz w:val="21"/>
+                <w:szCs w:val="21"/>
+                <w:vertAlign w:val="baseline"/>
+                <w:lang w:val="en-US" w:eastAsia="zh-CN" w:bidi="ar-SA"/>
+              </w:rPr>
+            </w:pPr>
+            <w:r>
+              <w:rPr>
+                <w:rFonts w:hint="eastAsia"/>
+                <w:lang w:val="en-US" w:eastAsia="zh-CN"/>
+              </w:rPr>
+              <w:t>重建</w:t>
+            </w:r>
+          </w:p>
+        </w:tc>
+      </w:tr>
+      <w:tr>
+        <w:tblPrEx>
+          <w:tblBorders>
+            <w:top w:val="single" w:color="auto" w:sz="4" w:space="0"/>
+            <w:left w:val="single" w:color="auto" w:sz="4" w:space="0"/>
+            <w:bottom w:val="single" w:color="auto" w:sz="4" w:space="0"/>
+            <w:right w:val="single" w:color="auto" w:sz="4" w:space="0"/>
+            <w:insideH w:val="single" w:color="auto" w:sz="4" w:space="0"/>
+            <w:insideV w:val="single" w:color="auto" w:sz="4" w:space="0"/>
+          </w:tblBorders>
+          <w:tblCellMar>
+            <w:top w:w="0" w:type="dxa"/>
+            <w:left w:w="108" w:type="dxa"/>
+            <w:bottom w:w="0" w:type="dxa"/>
+            <w:right w:w="108" w:type="dxa"/>
+          </w:tblCellMar>
+        </w:tblPrEx>
+        <w:tc>
+          <w:tcPr>
+            <w:tcW w:w="0" w:type="auto"/>
+            <w:vMerge w:val="continue"/>
+            <w:tcBorders/>
+            <w:shd w:val="clear"/>
+            <w:vAlign w:val="center"/>
+          </w:tcPr>
+          <w:p>
+            <w:pPr>
+              <w:bidi w:val="0"/>
+              <w:jc w:val="both"/>
+              <w:rPr>
+                <w:rFonts w:hint="eastAsia" w:ascii="华文中宋" w:hAnsi="华文中宋" w:eastAsia="华文中宋" w:cs="华文中宋"/>
+                <w:b/>
+                <w:bCs/>
+                <w:color w:val="ED7D31"/>
+                <w:kern w:val="2"/>
+                <w:sz w:val="21"/>
+                <w:szCs w:val="21"/>
+                <w:lang w:val="en-US" w:eastAsia="zh-CN" w:bidi="ar-SA"/>
+              </w:rPr>
+            </w:pPr>
+          </w:p>
+        </w:tc>
+        <w:tc>
+          <w:tcPr>
+            <w:tcW w:w="0" w:type="auto"/>
+            <w:shd w:val="clear"/>
+            <w:vAlign w:val="center"/>
+          </w:tcPr>
+          <w:p>
+            <w:pPr>
+              <w:pStyle w:val="12"/>
+              <w:bidi w:val="0"/>
+              <w:jc w:val="both"/>
+              <w:rPr>
+                <w:rFonts w:hint="default" w:ascii="华文中宋" w:hAnsi="华文中宋" w:eastAsia="华文中宋" w:cs="华文中宋"/>
+                <w:b/>
+                <w:bCs/>
+                <w:color w:val="FF0000"/>
+                <w:kern w:val="2"/>
+                <w:sz w:val="21"/>
+                <w:szCs w:val="21"/>
+                <w:lang w:val="en-US" w:eastAsia="zh-CN" w:bidi="ar-SA"/>
+              </w:rPr>
+            </w:pPr>
+            <w:r>
+              <w:rPr>
+                <w:rFonts w:hint="eastAsia"/>
+                <w:lang w:val="en-US" w:eastAsia="zh-CN"/>
+              </w:rPr>
+              <w:t>search_knn_vector_xd(vec, knn)</w:t>
+            </w:r>
+          </w:p>
+        </w:tc>
+        <w:tc>
+          <w:tcPr>
+            <w:tcW w:w="0" w:type="auto"/>
+            <w:shd w:val="clear"/>
+            <w:vAlign w:val="center"/>
+          </w:tcPr>
+          <w:p>
+            <w:pPr>
+              <w:pStyle w:val="11"/>
+              <w:bidi w:val="0"/>
+              <w:jc w:val="both"/>
+              <w:rPr>
+                <w:rFonts w:hint="default" w:ascii="华文中宋" w:hAnsi="华文中宋" w:eastAsia="华文中宋" w:cs="华文中宋"/>
+                <w:b/>
+                <w:bCs/>
+                <w:color w:val="EA82E5"/>
+                <w:kern w:val="2"/>
+                <w:sz w:val="21"/>
+                <w:szCs w:val="21"/>
+                <w:lang w:val="en-US" w:eastAsia="zh-CN" w:bidi="ar-SA"/>
+              </w:rPr>
+            </w:pPr>
+            <w:r>
+              <w:rPr>
+                <w:rFonts w:hint="eastAsia" w:ascii="华文中宋" w:hAnsi="华文中宋" w:eastAsia="华文中宋" w:cs="华文中宋"/>
+                <w:b/>
+                <w:bCs/>
+                <w:color w:val="ED7D31"/>
+                <w:kern w:val="2"/>
+                <w:sz w:val="21"/>
+                <w:szCs w:val="21"/>
+                <w:vertAlign w:val="baseline"/>
+                <w:lang w:val="en-US" w:eastAsia="zh-CN" w:bidi="ar-SA"/>
+              </w:rPr>
+              <w:t>返回</w:t>
+            </w:r>
+            <w:r>
+              <w:rPr>
+                <w:rFonts w:hint="eastAsia"/>
+                <w:lang w:val="en-US" w:eastAsia="zh-CN"/>
+              </w:rPr>
+              <w:t>KNN</w:t>
+            </w:r>
+          </w:p>
+        </w:tc>
+      </w:tr>
+      <w:tr>
+        <w:tblPrEx>
+          <w:tblBorders>
+            <w:top w:val="single" w:color="auto" w:sz="4" w:space="0"/>
+            <w:left w:val="single" w:color="auto" w:sz="4" w:space="0"/>
+            <w:bottom w:val="single" w:color="auto" w:sz="4" w:space="0"/>
+            <w:right w:val="single" w:color="auto" w:sz="4" w:space="0"/>
+            <w:insideH w:val="single" w:color="auto" w:sz="4" w:space="0"/>
+            <w:insideV w:val="single" w:color="auto" w:sz="4" w:space="0"/>
+          </w:tblBorders>
+          <w:tblCellMar>
+            <w:top w:w="0" w:type="dxa"/>
+            <w:left w:w="108" w:type="dxa"/>
+            <w:bottom w:w="0" w:type="dxa"/>
+            <w:right w:w="108" w:type="dxa"/>
+          </w:tblCellMar>
+        </w:tblPrEx>
+        <w:tc>
+          <w:tcPr>
+            <w:tcW w:w="0" w:type="auto"/>
+            <w:vMerge w:val="continue"/>
+            <w:tcBorders/>
+            <w:shd w:val="clear"/>
+            <w:vAlign w:val="center"/>
+          </w:tcPr>
+          <w:p>
+            <w:pPr>
+              <w:bidi w:val="0"/>
+              <w:jc w:val="both"/>
+              <w:rPr>
+                <w:rFonts w:hint="eastAsia"/>
+                <w:lang w:val="en-US" w:eastAsia="zh-CN"/>
+              </w:rPr>
+            </w:pPr>
+          </w:p>
+        </w:tc>
+        <w:tc>
+          <w:tcPr>
+            <w:tcW w:w="0" w:type="auto"/>
+            <w:shd w:val="clear"/>
+            <w:vAlign w:val="center"/>
+          </w:tcPr>
+          <w:p>
+            <w:pPr>
+              <w:pStyle w:val="12"/>
+              <w:bidi w:val="0"/>
+              <w:jc w:val="both"/>
+              <w:rPr>
+                <w:rFonts w:hint="default"/>
+                <w:lang w:val="en-US" w:eastAsia="zh-CN"/>
+              </w:rPr>
+            </w:pPr>
+            <w:r>
+              <w:rPr>
+                <w:rFonts w:hint="eastAsia"/>
+                <w:lang w:val="en-US" w:eastAsia="zh-CN"/>
+              </w:rPr>
+              <w:t>search_radius_vector_xd(vec, radius)</w:t>
+            </w:r>
+          </w:p>
+        </w:tc>
+        <w:tc>
+          <w:tcPr>
+            <w:tcW w:w="0" w:type="auto"/>
+            <w:shd w:val="clear"/>
+            <w:vAlign w:val="center"/>
+          </w:tcPr>
+          <w:p>
+            <w:pPr>
+              <w:pStyle w:val="11"/>
+              <w:bidi w:val="0"/>
+              <w:jc w:val="both"/>
+              <w:rPr>
+                <w:rFonts w:hint="default" w:ascii="华文中宋" w:hAnsi="华文中宋" w:eastAsia="华文中宋" w:cs="华文中宋"/>
+                <w:b/>
+                <w:bCs/>
+                <w:color w:val="ED7D31"/>
+                <w:kern w:val="2"/>
+                <w:sz w:val="21"/>
+                <w:szCs w:val="21"/>
+                <w:vertAlign w:val="baseline"/>
+                <w:lang w:val="en-US" w:eastAsia="zh-CN" w:bidi="ar-SA"/>
+              </w:rPr>
+            </w:pPr>
+            <w:r>
+              <w:rPr>
+                <w:rFonts w:hint="eastAsia" w:ascii="华文中宋" w:hAnsi="华文中宋" w:eastAsia="华文中宋" w:cs="华文中宋"/>
+                <w:b/>
+                <w:bCs/>
+                <w:color w:val="ED7D31"/>
+                <w:kern w:val="2"/>
+                <w:sz w:val="21"/>
+                <w:szCs w:val="21"/>
+                <w:vertAlign w:val="baseline"/>
+                <w:lang w:val="en-US" w:eastAsia="zh-CN" w:bidi="ar-SA"/>
+              </w:rPr>
+              <w:t>返回</w:t>
+            </w:r>
+            <w:r>
+              <w:rPr>
+                <w:rFonts w:hint="eastAsia"/>
+                <w:lang w:val="en-US" w:eastAsia="zh-CN"/>
+              </w:rPr>
+              <w:t>半径搜索</w:t>
+            </w:r>
+          </w:p>
+        </w:tc>
+      </w:tr>
+      <w:tr>
+        <w:tblPrEx>
+          <w:tblBorders>
+            <w:top w:val="single" w:color="auto" w:sz="4" w:space="0"/>
+            <w:left w:val="single" w:color="auto" w:sz="4" w:space="0"/>
+            <w:bottom w:val="single" w:color="auto" w:sz="4" w:space="0"/>
+            <w:right w:val="single" w:color="auto" w:sz="4" w:space="0"/>
+            <w:insideH w:val="single" w:color="auto" w:sz="4" w:space="0"/>
+            <w:insideV w:val="single" w:color="auto" w:sz="4" w:space="0"/>
+          </w:tblBorders>
+          <w:tblCellMar>
+            <w:top w:w="0" w:type="dxa"/>
+            <w:left w:w="108" w:type="dxa"/>
+            <w:bottom w:w="0" w:type="dxa"/>
+            <w:right w:w="108" w:type="dxa"/>
+          </w:tblCellMar>
+        </w:tblPrEx>
+        <w:tc>
+          <w:tcPr>
+            <w:tcW w:w="0" w:type="auto"/>
+            <w:vMerge w:val="continue"/>
+            <w:tcBorders/>
+            <w:shd w:val="clear"/>
+            <w:vAlign w:val="center"/>
+          </w:tcPr>
+          <w:p>
+            <w:pPr>
+              <w:bidi w:val="0"/>
+              <w:jc w:val="both"/>
+              <w:rPr>
+                <w:rFonts w:hint="eastAsia"/>
+                <w:lang w:val="en-US" w:eastAsia="zh-CN"/>
+              </w:rPr>
+            </w:pPr>
+          </w:p>
+        </w:tc>
+        <w:tc>
+          <w:tcPr>
+            <w:tcW w:w="0" w:type="auto"/>
+            <w:shd w:val="clear"/>
+            <w:vAlign w:val="center"/>
+          </w:tcPr>
+          <w:p>
+            <w:pPr>
+              <w:pStyle w:val="12"/>
+              <w:bidi w:val="0"/>
+              <w:jc w:val="both"/>
+              <w:rPr>
+                <w:rFonts w:hint="default"/>
+                <w:lang w:val="en-US" w:eastAsia="zh-CN"/>
+              </w:rPr>
+            </w:pPr>
+            <w:r>
+              <w:rPr>
+                <w:rFonts w:hint="eastAsia"/>
+                <w:lang w:val="en-US" w:eastAsia="zh-CN"/>
+              </w:rPr>
+              <w:t>search_hybrid_vector_xd(vec, radius, max_nn)</w:t>
+            </w:r>
+          </w:p>
+        </w:tc>
+        <w:tc>
+          <w:tcPr>
+            <w:tcW w:w="0" w:type="auto"/>
+            <w:shd w:val="clear"/>
+            <w:vAlign w:val="center"/>
+          </w:tcPr>
+          <w:p>
+            <w:pPr>
+              <w:pStyle w:val="11"/>
+              <w:bidi w:val="0"/>
+              <w:jc w:val="both"/>
+              <w:rPr>
+                <w:rFonts w:hint="eastAsia" w:ascii="华文中宋" w:hAnsi="华文中宋" w:eastAsia="华文中宋" w:cs="华文中宋"/>
+                <w:b/>
+                <w:bCs/>
+                <w:color w:val="ED7D31"/>
+                <w:kern w:val="2"/>
+                <w:sz w:val="21"/>
+                <w:szCs w:val="21"/>
+                <w:vertAlign w:val="baseline"/>
+                <w:lang w:val="en-US" w:eastAsia="zh-CN" w:bidi="ar-SA"/>
+              </w:rPr>
+            </w:pPr>
+            <w:r>
+              <w:rPr>
+                <w:rFonts w:hint="eastAsia" w:ascii="华文中宋" w:hAnsi="华文中宋" w:eastAsia="华文中宋" w:cs="华文中宋"/>
+                <w:b/>
+                <w:bCs/>
+                <w:color w:val="ED7D31"/>
+                <w:kern w:val="2"/>
+                <w:sz w:val="21"/>
+                <w:szCs w:val="21"/>
+                <w:vertAlign w:val="baseline"/>
+                <w:lang w:val="en-US" w:eastAsia="zh-CN" w:bidi="ar-SA"/>
+              </w:rPr>
+              <w:t>返回</w:t>
+            </w:r>
+            <w:r>
+              <w:rPr>
+                <w:rFonts w:hint="eastAsia"/>
+                <w:lang w:val="en-US" w:eastAsia="zh-CN"/>
+              </w:rPr>
+              <w:t>混合搜索</w:t>
+            </w:r>
           </w:p>
         </w:tc>
       </w:tr>
@@ -391,8 +1371,6 @@
           <w:lang w:val="en-US" w:eastAsia="zh-CN" w:bidi="ar-SA"/>
         </w:rPr>
       </w:pPr>
-      <w:bookmarkStart w:id="0" w:name="_GoBack"/>
-      <w:bookmarkEnd w:id="0"/>
     </w:p>
     <w:sectPr>
       <w:pgSz w:w="11906" w:h="16838"/>

</xml_diff>

<commit_message>
update on 2025-04-25 10:46:24.434636
</commit_message>
<xml_diff>
--- a/py 空间几何.docx
+++ b/py 空间几何.docx
@@ -35,6 +35,38 @@
         </w:rPr>
         <w:t>import open3d as o3d</w:t>
       </w:r>
+    </w:p>
+    <w:p>
+      <w:pPr>
+        <w:rPr>
+          <w:rFonts w:hint="default"/>
+          <w:lang w:val="en-US" w:eastAsia="zh-CN"/>
+        </w:rPr>
+      </w:pPr>
+      <w:r>
+        <w:rPr>
+          <w:rFonts w:hint="eastAsia"/>
+          <w:lang w:val="en-US" w:eastAsia="zh-CN"/>
+        </w:rPr>
+        <w:t>Coor</w:t>
+      </w:r>
+      <w:bookmarkStart w:id="0" w:name="_GoBack"/>
+      <w:bookmarkEnd w:id="0"/>
+      <w:r>
+        <w:rPr>
+          <w:rFonts w:hint="eastAsia"/>
+          <w:lang w:val="en-US" w:eastAsia="zh-CN"/>
+        </w:rPr>
+        <w:t>d-Sys: X (Right), Y (Up), Z (Out)</w:t>
+      </w:r>
+    </w:p>
+    <w:p>
+      <w:pPr>
+        <w:rPr>
+          <w:rFonts w:hint="eastAsia"/>
+          <w:lang w:val="en-US" w:eastAsia="zh-CN"/>
+        </w:rPr>
+      </w:pPr>
     </w:p>
     <w:p>
       <w:pPr>
@@ -492,24 +524,23 @@
           <w:tcPr>
             <w:tcW w:w="0" w:type="auto"/>
             <w:vMerge w:val="continue"/>
-            <w:tcBorders/>
-            <w:vAlign w:val="center"/>
-          </w:tcPr>
-          <w:p>
-            <w:pPr>
-              <w:bidi w:val="0"/>
-              <w:jc w:val="both"/>
-              <w:rPr>
-                <w:rFonts w:hint="eastAsia"/>
-                <w:lang w:val="en-US" w:eastAsia="zh-CN"/>
-              </w:rPr>
-            </w:pPr>
-          </w:p>
-        </w:tc>
-        <w:tc>
-          <w:tcPr>
-            <w:tcW w:w="0" w:type="auto"/>
-            <w:shd w:val="clear"/>
+            <w:vAlign w:val="center"/>
+          </w:tcPr>
+          <w:p>
+            <w:pPr>
+              <w:bidi w:val="0"/>
+              <w:jc w:val="both"/>
+              <w:rPr>
+                <w:rFonts w:hint="eastAsia"/>
+                <w:lang w:val="en-US" w:eastAsia="zh-CN"/>
+              </w:rPr>
+            </w:pPr>
+          </w:p>
+        </w:tc>
+        <w:tc>
+          <w:tcPr>
+            <w:tcW w:w="0" w:type="auto"/>
+            <w:shd w:val="clear" w:color="auto" w:fill="auto"/>
             <w:vAlign w:val="center"/>
           </w:tcPr>
           <w:p>
@@ -553,7 +584,7 @@
         <w:tc>
           <w:tcPr>
             <w:tcW w:w="0" w:type="auto"/>
-            <w:shd w:val="clear"/>
+            <w:shd w:val="clear" w:color="auto" w:fill="auto"/>
             <w:vAlign w:val="center"/>
           </w:tcPr>
           <w:p>
@@ -587,8 +618,6 @@
               </w:rPr>
               <w:t>RGB</w:t>
             </w:r>
-            <w:bookmarkStart w:id="0" w:name="_GoBack"/>
-            <w:bookmarkEnd w:id="0"/>
           </w:p>
         </w:tc>
       </w:tr>
@@ -691,6 +720,109 @@
                 <w:lang w:val="en-US" w:eastAsia="zh-CN"/>
               </w:rPr>
               <w:t>降采样点云</w:t>
+            </w:r>
+          </w:p>
+        </w:tc>
+      </w:tr>
+      <w:tr>
+        <w:tblPrEx>
+          <w:tblBorders>
+            <w:top w:val="single" w:color="auto" w:sz="4" w:space="0"/>
+            <w:left w:val="single" w:color="auto" w:sz="4" w:space="0"/>
+            <w:bottom w:val="single" w:color="auto" w:sz="4" w:space="0"/>
+            <w:right w:val="single" w:color="auto" w:sz="4" w:space="0"/>
+            <w:insideH w:val="single" w:color="auto" w:sz="4" w:space="0"/>
+            <w:insideV w:val="single" w:color="auto" w:sz="4" w:space="0"/>
+          </w:tblBorders>
+          <w:tblCellMar>
+            <w:top w:w="0" w:type="dxa"/>
+            <w:left w:w="108" w:type="dxa"/>
+            <w:bottom w:w="0" w:type="dxa"/>
+            <w:right w:w="108" w:type="dxa"/>
+          </w:tblCellMar>
+        </w:tblPrEx>
+        <w:tc>
+          <w:tcPr>
+            <w:tcW w:w="0" w:type="auto"/>
+            <w:vAlign w:val="center"/>
+          </w:tcPr>
+          <w:p>
+            <w:pPr>
+              <w:bidi w:val="0"/>
+              <w:jc w:val="both"/>
+              <w:rPr>
+                <w:rFonts w:hint="eastAsia"/>
+                <w:lang w:val="en-US" w:eastAsia="zh-CN"/>
+              </w:rPr>
+            </w:pPr>
+          </w:p>
+        </w:tc>
+        <w:tc>
+          <w:tcPr>
+            <w:tcW w:w="0" w:type="auto"/>
+            <w:vAlign w:val="center"/>
+          </w:tcPr>
+          <w:p>
+            <w:pPr>
+              <w:pStyle w:val="12"/>
+              <w:bidi w:val="0"/>
+              <w:jc w:val="both"/>
+              <w:rPr>
+                <w:rFonts w:hint="default"/>
+                <w:lang w:val="en-US" w:eastAsia="zh-CN"/>
+              </w:rPr>
+            </w:pPr>
+            <w:r>
+              <w:rPr>
+                <w:rFonts w:hint="eastAsia"/>
+                <w:lang w:val="en-US" w:eastAsia="zh-CN"/>
+              </w:rPr>
+              <w:t>transform(T)</w:t>
+            </w:r>
+          </w:p>
+        </w:tc>
+        <w:tc>
+          <w:tcPr>
+            <w:tcW w:w="0" w:type="auto"/>
+            <w:vAlign w:val="center"/>
+          </w:tcPr>
+          <w:p>
+            <w:pPr>
+              <w:pStyle w:val="11"/>
+              <w:bidi w:val="0"/>
+              <w:jc w:val="both"/>
+              <w:rPr>
+                <w:rFonts w:hint="default" w:ascii="华文中宋" w:hAnsi="华文中宋" w:eastAsia="华文中宋" w:cs="华文中宋"/>
+                <w:b/>
+                <w:bCs/>
+                <w:color w:val="ED7D31"/>
+                <w:kern w:val="2"/>
+                <w:sz w:val="21"/>
+                <w:szCs w:val="21"/>
+                <w:vertAlign w:val="baseline"/>
+                <w:lang w:val="en-US" w:eastAsia="zh-CN" w:bidi="ar-SA"/>
+              </w:rPr>
+            </w:pPr>
+            <w:r>
+              <w:rPr>
+                <w:rFonts w:hint="eastAsia" w:cs="华文中宋"/>
+                <w:b/>
+                <w:bCs/>
+                <w:color w:val="ED7D31"/>
+                <w:kern w:val="2"/>
+                <w:sz w:val="21"/>
+                <w:szCs w:val="21"/>
+                <w:vertAlign w:val="baseline"/>
+                <w:lang w:val="en-US" w:eastAsia="zh-CN" w:bidi="ar-SA"/>
+              </w:rPr>
+              <w:t>返回</w:t>
+            </w:r>
+            <w:r>
+              <w:rPr>
+                <w:rFonts w:hint="eastAsia"/>
+                <w:lang w:val="en-US" w:eastAsia="zh-CN"/>
+              </w:rPr>
+              <w:t>变换点云</w:t>
             </w:r>
           </w:p>
         </w:tc>
@@ -815,7 +947,7 @@
           <w:tcPr>
             <w:tcW w:w="0" w:type="auto"/>
             <w:vMerge w:val="restart"/>
-            <w:shd w:val="clear"/>
+            <w:shd w:val="clear" w:color="auto" w:fill="auto"/>
             <w:vAlign w:val="center"/>
           </w:tcPr>
           <w:p>
@@ -845,7 +977,7 @@
         <w:tc>
           <w:tcPr>
             <w:tcW w:w="0" w:type="auto"/>
-            <w:shd w:val="clear"/>
+            <w:shd w:val="clear" w:color="auto" w:fill="auto"/>
             <w:vAlign w:val="center"/>
           </w:tcPr>
           <w:p>
@@ -870,7 +1002,7 @@
         <w:tc>
           <w:tcPr>
             <w:tcW w:w="0" w:type="auto"/>
-            <w:shd w:val="clear"/>
+            <w:shd w:val="clear" w:color="auto" w:fill="auto"/>
             <w:vAlign w:val="center"/>
           </w:tcPr>
           <w:p>
@@ -921,8 +1053,7 @@
           <w:tcPr>
             <w:tcW w:w="0" w:type="auto"/>
             <w:vMerge w:val="continue"/>
-            <w:tcBorders/>
-            <w:shd w:val="clear"/>
+            <w:shd w:val="clear" w:color="auto" w:fill="auto"/>
             <w:vAlign w:val="center"/>
           </w:tcPr>
           <w:p>
@@ -945,7 +1076,7 @@
         <w:tc>
           <w:tcPr>
             <w:tcW w:w="0" w:type="auto"/>
-            <w:shd w:val="clear"/>
+            <w:shd w:val="clear" w:color="auto" w:fill="auto"/>
             <w:vAlign w:val="center"/>
           </w:tcPr>
           <w:p>
@@ -976,7 +1107,7 @@
         <w:tc>
           <w:tcPr>
             <w:tcW w:w="0" w:type="auto"/>
-            <w:shd w:val="clear"/>
+            <w:shd w:val="clear" w:color="auto" w:fill="auto"/>
             <w:vAlign w:val="center"/>
           </w:tcPr>
           <w:p>
@@ -1040,25 +1171,24 @@
           <w:tcPr>
             <w:tcW w:w="0" w:type="auto"/>
             <w:vMerge w:val="continue"/>
-            <w:tcBorders/>
-            <w:shd w:val="clear"/>
-            <w:vAlign w:val="center"/>
-          </w:tcPr>
-          <w:p>
-            <w:pPr>
-              <w:bidi w:val="0"/>
-              <w:jc w:val="both"/>
-              <w:rPr>
-                <w:rFonts w:hint="eastAsia"/>
-                <w:lang w:val="en-US" w:eastAsia="zh-CN"/>
-              </w:rPr>
-            </w:pPr>
-          </w:p>
-        </w:tc>
-        <w:tc>
-          <w:tcPr>
-            <w:tcW w:w="0" w:type="auto"/>
-            <w:shd w:val="clear"/>
+            <w:shd w:val="clear" w:color="auto" w:fill="auto"/>
+            <w:vAlign w:val="center"/>
+          </w:tcPr>
+          <w:p>
+            <w:pPr>
+              <w:bidi w:val="0"/>
+              <w:jc w:val="both"/>
+              <w:rPr>
+                <w:rFonts w:hint="eastAsia"/>
+                <w:lang w:val="en-US" w:eastAsia="zh-CN"/>
+              </w:rPr>
+            </w:pPr>
+          </w:p>
+        </w:tc>
+        <w:tc>
+          <w:tcPr>
+            <w:tcW w:w="0" w:type="auto"/>
+            <w:shd w:val="clear" w:color="auto" w:fill="auto"/>
             <w:vAlign w:val="center"/>
           </w:tcPr>
           <w:p>
@@ -1083,7 +1213,7 @@
         <w:tc>
           <w:tcPr>
             <w:tcW w:w="0" w:type="auto"/>
-            <w:shd w:val="clear"/>
+            <w:shd w:val="clear" w:color="auto" w:fill="auto"/>
             <w:vAlign w:val="center"/>
           </w:tcPr>
           <w:p>
@@ -1148,25 +1278,24 @@
           <w:tcPr>
             <w:tcW w:w="0" w:type="auto"/>
             <w:vMerge w:val="continue"/>
-            <w:tcBorders/>
-            <w:shd w:val="clear"/>
-            <w:vAlign w:val="center"/>
-          </w:tcPr>
-          <w:p>
-            <w:pPr>
-              <w:bidi w:val="0"/>
-              <w:jc w:val="both"/>
-              <w:rPr>
-                <w:rFonts w:hint="eastAsia"/>
-                <w:lang w:val="en-US" w:eastAsia="zh-CN"/>
-              </w:rPr>
-            </w:pPr>
-          </w:p>
-        </w:tc>
-        <w:tc>
-          <w:tcPr>
-            <w:tcW w:w="0" w:type="auto"/>
-            <w:shd w:val="clear"/>
+            <w:shd w:val="clear" w:color="auto" w:fill="auto"/>
+            <w:vAlign w:val="center"/>
+          </w:tcPr>
+          <w:p>
+            <w:pPr>
+              <w:bidi w:val="0"/>
+              <w:jc w:val="both"/>
+              <w:rPr>
+                <w:rFonts w:hint="eastAsia"/>
+                <w:lang w:val="en-US" w:eastAsia="zh-CN"/>
+              </w:rPr>
+            </w:pPr>
+          </w:p>
+        </w:tc>
+        <w:tc>
+          <w:tcPr>
+            <w:tcW w:w="0" w:type="auto"/>
+            <w:shd w:val="clear" w:color="auto" w:fill="auto"/>
             <w:vAlign w:val="center"/>
           </w:tcPr>
           <w:p>
@@ -1191,7 +1320,7 @@
         <w:tc>
           <w:tcPr>
             <w:tcW w:w="0" w:type="auto"/>
-            <w:shd w:val="clear"/>
+            <w:shd w:val="clear" w:color="auto" w:fill="auto"/>
             <w:vAlign w:val="center"/>
           </w:tcPr>
           <w:p>

</xml_diff>

<commit_message>
update on 2025-04-30 16:46:25.872083
</commit_message>
<xml_diff>
--- a/py 空间几何.docx
+++ b/py 空间几何.docx
@@ -306,7 +306,7 @@
       </w:tblPr>
       <w:tblGrid>
         <w:gridCol w:w="1057"/>
-        <w:gridCol w:w="3239"/>
+        <w:gridCol w:w="4879"/>
         <w:gridCol w:w="1688"/>
       </w:tblGrid>
       <w:tr>
@@ -817,6 +817,181 @@
                 <w:lang w:val="en-US" w:eastAsia="zh-CN"/>
               </w:rPr>
               <w:t>变换点云</w:t>
+            </w:r>
+          </w:p>
+        </w:tc>
+      </w:tr>
+      <w:tr>
+        <w:tblPrEx>
+          <w:tblBorders>
+            <w:top w:val="single" w:color="auto" w:sz="4" w:space="0"/>
+            <w:left w:val="single" w:color="auto" w:sz="4" w:space="0"/>
+            <w:bottom w:val="single" w:color="auto" w:sz="4" w:space="0"/>
+            <w:right w:val="single" w:color="auto" w:sz="4" w:space="0"/>
+            <w:insideH w:val="single" w:color="auto" w:sz="4" w:space="0"/>
+            <w:insideV w:val="single" w:color="auto" w:sz="4" w:space="0"/>
+          </w:tblBorders>
+          <w:tblCellMar>
+            <w:top w:w="0" w:type="dxa"/>
+            <w:left w:w="108" w:type="dxa"/>
+            <w:bottom w:w="0" w:type="dxa"/>
+            <w:right w:w="108" w:type="dxa"/>
+          </w:tblCellMar>
+        </w:tblPrEx>
+        <w:tc>
+          <w:tcPr>
+            <w:tcW w:w="0" w:type="auto"/>
+            <w:vMerge w:val="continue"/>
+            <w:tcBorders/>
+            <w:vAlign w:val="center"/>
+          </w:tcPr>
+          <w:p>
+            <w:pPr>
+              <w:bidi w:val="0"/>
+              <w:jc w:val="both"/>
+              <w:rPr>
+                <w:rFonts w:hint="eastAsia"/>
+                <w:lang w:val="en-US" w:eastAsia="zh-CN"/>
+              </w:rPr>
+            </w:pPr>
+          </w:p>
+        </w:tc>
+        <w:tc>
+          <w:tcPr>
+            <w:tcW w:w="0" w:type="auto"/>
+            <w:vAlign w:val="center"/>
+          </w:tcPr>
+          <w:p>
+            <w:pPr>
+              <w:pStyle w:val="12"/>
+              <w:bidi w:val="0"/>
+              <w:jc w:val="both"/>
+              <w:rPr>
+                <w:rFonts w:hint="default"/>
+                <w:lang w:val="en-US" w:eastAsia="zh-CN"/>
+              </w:rPr>
+            </w:pPr>
+            <w:r>
+              <w:rPr>
+                <w:rFonts w:hint="eastAsia"/>
+                <w:lang w:val="en-US" w:eastAsia="zh-CN"/>
+              </w:rPr>
+              <w:t>estimate_normals()</w:t>
+            </w:r>
+          </w:p>
+        </w:tc>
+        <w:tc>
+          <w:tcPr>
+            <w:tcW w:w="0" w:type="auto"/>
+            <w:vAlign w:val="center"/>
+          </w:tcPr>
+          <w:p>
+            <w:pPr>
+              <w:pStyle w:val="11"/>
+              <w:bidi w:val="0"/>
+              <w:jc w:val="both"/>
+              <w:rPr>
+                <w:rFonts w:hint="default"/>
+                <w:lang w:val="en-US" w:eastAsia="zh-CN"/>
+              </w:rPr>
+            </w:pPr>
+            <w:r>
+              <w:rPr>
+                <w:rFonts w:hint="eastAsia"/>
+                <w:lang w:val="en-US" w:eastAsia="zh-CN"/>
+              </w:rPr>
+              <w:t>估计</w:t>
+            </w:r>
+            <w:r>
+              <w:rPr>
+                <w:rFonts w:hint="eastAsia"/>
+                <w:lang w:val="en-US" w:eastAsia="zh-CN"/>
+              </w:rPr>
+              <w:t>法向量</w:t>
+            </w:r>
+          </w:p>
+        </w:tc>
+      </w:tr>
+      <w:tr>
+        <w:tblPrEx>
+          <w:tblBorders>
+            <w:top w:val="single" w:color="auto" w:sz="4" w:space="0"/>
+            <w:left w:val="single" w:color="auto" w:sz="4" w:space="0"/>
+            <w:bottom w:val="single" w:color="auto" w:sz="4" w:space="0"/>
+            <w:right w:val="single" w:color="auto" w:sz="4" w:space="0"/>
+            <w:insideH w:val="single" w:color="auto" w:sz="4" w:space="0"/>
+            <w:insideV w:val="single" w:color="auto" w:sz="4" w:space="0"/>
+          </w:tblBorders>
+          <w:tblCellMar>
+            <w:top w:w="0" w:type="dxa"/>
+            <w:left w:w="108" w:type="dxa"/>
+            <w:bottom w:w="0" w:type="dxa"/>
+            <w:right w:w="108" w:type="dxa"/>
+          </w:tblCellMar>
+        </w:tblPrEx>
+        <w:tc>
+          <w:tcPr>
+            <w:tcW w:w="0" w:type="auto"/>
+            <w:vMerge w:val="continue"/>
+            <w:tcBorders/>
+            <w:vAlign w:val="center"/>
+          </w:tcPr>
+          <w:p>
+            <w:pPr>
+              <w:bidi w:val="0"/>
+              <w:jc w:val="both"/>
+              <w:rPr>
+                <w:rFonts w:hint="eastAsia"/>
+                <w:lang w:val="en-US" w:eastAsia="zh-CN"/>
+              </w:rPr>
+            </w:pPr>
+          </w:p>
+        </w:tc>
+        <w:tc>
+          <w:tcPr>
+            <w:tcW w:w="0" w:type="auto"/>
+            <w:vAlign w:val="center"/>
+          </w:tcPr>
+          <w:p>
+            <w:pPr>
+              <w:pStyle w:val="12"/>
+              <w:bidi w:val="0"/>
+              <w:jc w:val="both"/>
+              <w:rPr>
+                <w:rFonts w:hint="default"/>
+                <w:lang w:val="en-US" w:eastAsia="zh-CN"/>
+              </w:rPr>
+            </w:pPr>
+            <w:r>
+              <w:rPr>
+                <w:rFonts w:hint="eastAsia"/>
+                <w:lang w:val="en-US" w:eastAsia="zh-CN"/>
+              </w:rPr>
+              <w:t>orient_normals_towards_camera_location(loc)</w:t>
+            </w:r>
+          </w:p>
+        </w:tc>
+        <w:tc>
+          <w:tcPr>
+            <w:tcW w:w="0" w:type="auto"/>
+            <w:vAlign w:val="center"/>
+          </w:tcPr>
+          <w:p>
+            <w:pPr>
+              <w:pStyle w:val="11"/>
+              <w:bidi w:val="0"/>
+              <w:jc w:val="both"/>
+              <w:rPr>
+                <w:rFonts w:hint="default"/>
+                <w:lang w:val="en-US" w:eastAsia="zh-CN"/>
+              </w:rPr>
+            </w:pPr>
+            <w:r>
+              <w:rPr>
+                <w:rFonts w:hint="eastAsia"/>
+                <w:lang w:val="en-US" w:eastAsia="zh-CN"/>
+              </w:rPr>
+              <w:t>调整法向量</w:t>
             </w:r>
           </w:p>
         </w:tc>
@@ -1357,6 +1532,778 @@
                 <w:lang w:val="en-US" w:eastAsia="zh-CN"/>
               </w:rPr>
               <w:t>混合搜索</w:t>
+            </w:r>
+          </w:p>
+        </w:tc>
+      </w:tr>
+    </w:tbl>
+    <w:p>
+      <w:pPr>
+        <w:rPr>
+          <w:rFonts w:hint="default"/>
+          <w:lang w:val="en-US" w:eastAsia="zh-CN"/>
+        </w:rPr>
+      </w:pPr>
+    </w:p>
+    <w:tbl>
+      <w:tblPr>
+        <w:tblStyle w:val="8"/>
+        <w:tblW w:w="0" w:type="auto"/>
+        <w:tblInd w:w="0" w:type="dxa"/>
+        <w:tblBorders>
+          <w:top w:val="single" w:color="auto" w:sz="4" w:space="0"/>
+          <w:left w:val="single" w:color="auto" w:sz="4" w:space="0"/>
+          <w:bottom w:val="single" w:color="auto" w:sz="4" w:space="0"/>
+          <w:right w:val="single" w:color="auto" w:sz="4" w:space="0"/>
+          <w:insideH w:val="single" w:color="auto" w:sz="4" w:space="0"/>
+          <w:insideV w:val="single" w:color="auto" w:sz="4" w:space="0"/>
+        </w:tblBorders>
+        <w:tblLayout w:type="autofit"/>
+        <w:tblCellMar>
+          <w:top w:w="0" w:type="dxa"/>
+          <w:left w:w="108" w:type="dxa"/>
+          <w:bottom w:w="0" w:type="dxa"/>
+          <w:right w:w="108" w:type="dxa"/>
+        </w:tblCellMar>
+      </w:tblPr>
+      <w:tblGrid>
+        <w:gridCol w:w="847"/>
+        <w:gridCol w:w="4362"/>
+        <w:gridCol w:w="1268"/>
+      </w:tblGrid>
+      <w:tr>
+        <w:tblPrEx>
+          <w:tblBorders>
+            <w:top w:val="single" w:color="auto" w:sz="4" w:space="0"/>
+            <w:left w:val="single" w:color="auto" w:sz="4" w:space="0"/>
+            <w:bottom w:val="single" w:color="auto" w:sz="4" w:space="0"/>
+            <w:right w:val="single" w:color="auto" w:sz="4" w:space="0"/>
+            <w:insideH w:val="single" w:color="auto" w:sz="4" w:space="0"/>
+            <w:insideV w:val="single" w:color="auto" w:sz="4" w:space="0"/>
+          </w:tblBorders>
+          <w:tblCellMar>
+            <w:top w:w="0" w:type="dxa"/>
+            <w:left w:w="108" w:type="dxa"/>
+            <w:bottom w:w="0" w:type="dxa"/>
+            <w:right w:w="108" w:type="dxa"/>
+          </w:tblCellMar>
+        </w:tblPrEx>
+        <w:tc>
+          <w:tcPr>
+            <w:tcW w:w="0" w:type="auto"/>
+            <w:gridSpan w:val="2"/>
+            <w:vAlign w:val="center"/>
+          </w:tcPr>
+          <w:p>
+            <w:pPr>
+              <w:pStyle w:val="12"/>
+              <w:bidi w:val="0"/>
+              <w:jc w:val="both"/>
+              <w:rPr>
+                <w:rFonts w:hint="default"/>
+                <w:lang w:val="en-US" w:eastAsia="zh-CN"/>
+              </w:rPr>
+            </w:pPr>
+            <w:r>
+              <w:rPr>
+                <w:rFonts w:hint="eastAsia"/>
+                <w:lang w:val="en-US" w:eastAsia="zh-CN"/>
+              </w:rPr>
+              <w:t>VoxelGrid</w:t>
+            </w:r>
+          </w:p>
+        </w:tc>
+        <w:tc>
+          <w:tcPr>
+            <w:tcW w:w="0" w:type="auto"/>
+            <w:vAlign w:val="center"/>
+          </w:tcPr>
+          <w:p>
+            <w:pPr>
+              <w:pStyle w:val="11"/>
+              <w:bidi w:val="0"/>
+              <w:jc w:val="both"/>
+              <w:rPr>
+                <w:rFonts w:hint="default"/>
+                <w:vertAlign w:val="baseline"/>
+                <w:lang w:val="en-US" w:eastAsia="zh-CN"/>
+              </w:rPr>
+            </w:pPr>
+            <w:r>
+              <w:rPr>
+                <w:rFonts w:hint="eastAsia"/>
+                <w:lang w:val="en-US" w:eastAsia="zh-CN"/>
+              </w:rPr>
+              <w:t>体素网格</w:t>
+            </w:r>
+          </w:p>
+        </w:tc>
+      </w:tr>
+      <w:tr>
+        <w:tblPrEx>
+          <w:tblBorders>
+            <w:top w:val="single" w:color="auto" w:sz="4" w:space="0"/>
+            <w:left w:val="single" w:color="auto" w:sz="4" w:space="0"/>
+            <w:bottom w:val="single" w:color="auto" w:sz="4" w:space="0"/>
+            <w:right w:val="single" w:color="auto" w:sz="4" w:space="0"/>
+            <w:insideH w:val="single" w:color="auto" w:sz="4" w:space="0"/>
+            <w:insideV w:val="single" w:color="auto" w:sz="4" w:space="0"/>
+          </w:tblBorders>
+          <w:tblCellMar>
+            <w:top w:w="0" w:type="dxa"/>
+            <w:left w:w="108" w:type="dxa"/>
+            <w:bottom w:w="0" w:type="dxa"/>
+            <w:right w:w="108" w:type="dxa"/>
+          </w:tblCellMar>
+        </w:tblPrEx>
+        <w:tc>
+          <w:tcPr>
+            <w:tcW w:w="0" w:type="auto"/>
+            <w:vAlign w:val="center"/>
+          </w:tcPr>
+          <w:p>
+            <w:pPr>
+              <w:pStyle w:val="12"/>
+              <w:bidi w:val="0"/>
+              <w:jc w:val="both"/>
+              <w:rPr>
+                <w:rFonts w:hint="default"/>
+                <w:lang w:val="en-US" w:eastAsia="zh-CN"/>
+              </w:rPr>
+            </w:pPr>
+            <w:r>
+              <w:rPr>
+                <w:rFonts w:hint="eastAsia" w:ascii="华文中宋" w:hAnsi="华文中宋" w:eastAsia="华文中宋" w:cs="华文中宋"/>
+                <w:b/>
+                <w:bCs/>
+                <w:color w:val="ED7D31"/>
+                <w:kern w:val="2"/>
+                <w:sz w:val="21"/>
+                <w:szCs w:val="21"/>
+                <w:lang w:val="en-US" w:eastAsia="zh-CN" w:bidi="ar-SA"/>
+              </w:rPr>
+              <w:t>类方法</w:t>
+            </w:r>
+          </w:p>
+        </w:tc>
+        <w:tc>
+          <w:tcPr>
+            <w:tcW w:w="0" w:type="auto"/>
+            <w:vAlign w:val="center"/>
+          </w:tcPr>
+          <w:p>
+            <w:pPr>
+              <w:pStyle w:val="12"/>
+              <w:bidi w:val="0"/>
+              <w:jc w:val="both"/>
+              <w:rPr>
+                <w:rFonts w:hint="default"/>
+                <w:lang w:val="en-US" w:eastAsia="zh-CN"/>
+              </w:rPr>
+            </w:pPr>
+            <w:r>
+              <w:rPr>
+                <w:rFonts w:hint="default"/>
+                <w:lang w:val="en-US" w:eastAsia="zh-CN"/>
+              </w:rPr>
+              <w:t>create_from_point_cloud(pcd, voxel_size</w:t>
+            </w:r>
+            <w:r>
+              <w:rPr>
+                <w:rFonts w:hint="eastAsia"/>
+                <w:lang w:val="en-US" w:eastAsia="zh-CN"/>
+              </w:rPr>
+              <w:t>)</w:t>
+            </w:r>
+          </w:p>
+        </w:tc>
+        <w:tc>
+          <w:tcPr>
+            <w:tcW w:w="0" w:type="auto"/>
+            <w:vAlign w:val="center"/>
+          </w:tcPr>
+          <w:p>
+            <w:pPr>
+              <w:pStyle w:val="11"/>
+              <w:bidi w:val="0"/>
+              <w:jc w:val="both"/>
+              <w:rPr>
+                <w:rFonts w:hint="default"/>
+                <w:lang w:val="en-US" w:eastAsia="zh-CN"/>
+              </w:rPr>
+            </w:pPr>
+            <w:r>
+              <w:rPr>
+                <w:rFonts w:hint="eastAsia"/>
+                <w:lang w:val="en-US" w:eastAsia="zh-CN"/>
+              </w:rPr>
+              <w:t>从点云</w:t>
+            </w:r>
+            <w:r>
+              <w:rPr>
+                <w:rFonts w:hint="eastAsia" w:ascii="华文中宋" w:hAnsi="华文中宋" w:eastAsia="华文中宋" w:cs="华文中宋"/>
+                <w:b/>
+                <w:bCs/>
+                <w:color w:val="ED7D31"/>
+                <w:kern w:val="2"/>
+                <w:sz w:val="21"/>
+                <w:szCs w:val="21"/>
+                <w:vertAlign w:val="baseline"/>
+                <w:lang w:val="en-US" w:eastAsia="zh-CN" w:bidi="ar-SA"/>
+              </w:rPr>
+              <w:t>构建</w:t>
+            </w:r>
+          </w:p>
+        </w:tc>
+      </w:tr>
+    </w:tbl>
+    <w:p>
+      <w:pPr>
+        <w:rPr>
+          <w:rFonts w:hint="default"/>
+          <w:lang w:val="en-US" w:eastAsia="zh-CN"/>
+        </w:rPr>
+      </w:pPr>
+    </w:p>
+    <w:tbl>
+      <w:tblPr>
+        <w:tblStyle w:val="8"/>
+        <w:tblW w:w="0" w:type="auto"/>
+        <w:tblInd w:w="0" w:type="dxa"/>
+        <w:tblBorders>
+          <w:top w:val="single" w:color="auto" w:sz="4" w:space="0"/>
+          <w:left w:val="single" w:color="auto" w:sz="4" w:space="0"/>
+          <w:bottom w:val="single" w:color="auto" w:sz="4" w:space="0"/>
+          <w:right w:val="single" w:color="auto" w:sz="4" w:space="0"/>
+          <w:insideH w:val="single" w:color="auto" w:sz="4" w:space="0"/>
+          <w:insideV w:val="single" w:color="auto" w:sz="4" w:space="0"/>
+        </w:tblBorders>
+        <w:tblLayout w:type="autofit"/>
+        <w:tblCellMar>
+          <w:top w:w="0" w:type="dxa"/>
+          <w:left w:w="108" w:type="dxa"/>
+          <w:bottom w:w="0" w:type="dxa"/>
+          <w:right w:w="108" w:type="dxa"/>
+        </w:tblCellMar>
+      </w:tblPr>
+      <w:tblGrid>
+        <w:gridCol w:w="1057"/>
+        <w:gridCol w:w="4728"/>
+        <w:gridCol w:w="1268"/>
+      </w:tblGrid>
+      <w:tr>
+        <w:tblPrEx>
+          <w:tblBorders>
+            <w:top w:val="single" w:color="auto" w:sz="4" w:space="0"/>
+            <w:left w:val="single" w:color="auto" w:sz="4" w:space="0"/>
+            <w:bottom w:val="single" w:color="auto" w:sz="4" w:space="0"/>
+            <w:right w:val="single" w:color="auto" w:sz="4" w:space="0"/>
+            <w:insideH w:val="single" w:color="auto" w:sz="4" w:space="0"/>
+            <w:insideV w:val="single" w:color="auto" w:sz="4" w:space="0"/>
+          </w:tblBorders>
+          <w:tblCellMar>
+            <w:top w:w="0" w:type="dxa"/>
+            <w:left w:w="108" w:type="dxa"/>
+            <w:bottom w:w="0" w:type="dxa"/>
+            <w:right w:w="108" w:type="dxa"/>
+          </w:tblCellMar>
+        </w:tblPrEx>
+        <w:tc>
+          <w:tcPr>
+            <w:tcW w:w="0" w:type="auto"/>
+            <w:gridSpan w:val="2"/>
+            <w:vAlign w:val="center"/>
+          </w:tcPr>
+          <w:p>
+            <w:pPr>
+              <w:pStyle w:val="12"/>
+              <w:bidi w:val="0"/>
+              <w:jc w:val="both"/>
+              <w:rPr>
+                <w:rFonts w:hint="default"/>
+                <w:lang w:val="en-US" w:eastAsia="zh-CN"/>
+              </w:rPr>
+            </w:pPr>
+            <w:r>
+              <w:rPr>
+                <w:rFonts w:hint="eastAsia"/>
+                <w:lang w:val="en-US" w:eastAsia="zh-CN"/>
+              </w:rPr>
+              <w:t>Octree(max_depth)</w:t>
+            </w:r>
+          </w:p>
+        </w:tc>
+        <w:tc>
+          <w:tcPr>
+            <w:tcW w:w="0" w:type="auto"/>
+            <w:vAlign w:val="center"/>
+          </w:tcPr>
+          <w:p>
+            <w:pPr>
+              <w:pStyle w:val="11"/>
+              <w:bidi w:val="0"/>
+              <w:jc w:val="both"/>
+              <w:rPr>
+                <w:rFonts w:hint="default"/>
+                <w:vertAlign w:val="baseline"/>
+                <w:lang w:val="en-US" w:eastAsia="zh-CN"/>
+              </w:rPr>
+            </w:pPr>
+            <w:r>
+              <w:rPr>
+                <w:rFonts w:hint="eastAsia"/>
+                <w:lang w:val="en-US" w:eastAsia="zh-CN"/>
+              </w:rPr>
+              <w:t>体素网格</w:t>
+            </w:r>
+          </w:p>
+        </w:tc>
+      </w:tr>
+      <w:tr>
+        <w:tblPrEx>
+          <w:tblBorders>
+            <w:top w:val="single" w:color="auto" w:sz="4" w:space="0"/>
+            <w:left w:val="single" w:color="auto" w:sz="4" w:space="0"/>
+            <w:bottom w:val="single" w:color="auto" w:sz="4" w:space="0"/>
+            <w:right w:val="single" w:color="auto" w:sz="4" w:space="0"/>
+            <w:insideH w:val="single" w:color="auto" w:sz="4" w:space="0"/>
+            <w:insideV w:val="single" w:color="auto" w:sz="4" w:space="0"/>
+          </w:tblBorders>
+          <w:tblCellMar>
+            <w:top w:w="0" w:type="dxa"/>
+            <w:left w:w="108" w:type="dxa"/>
+            <w:bottom w:w="0" w:type="dxa"/>
+            <w:right w:w="108" w:type="dxa"/>
+          </w:tblCellMar>
+        </w:tblPrEx>
+        <w:tc>
+          <w:tcPr>
+            <w:tcW w:w="0" w:type="auto"/>
+            <w:vAlign w:val="center"/>
+          </w:tcPr>
+          <w:p>
+            <w:pPr>
+              <w:pStyle w:val="12"/>
+              <w:bidi w:val="0"/>
+              <w:jc w:val="both"/>
+              <w:rPr>
+                <w:rFonts w:hint="default"/>
+                <w:lang w:val="en-US" w:eastAsia="zh-CN"/>
+              </w:rPr>
+            </w:pPr>
+            <w:r>
+              <w:rPr>
+                <w:rFonts w:hint="eastAsia" w:cs="华文中宋"/>
+                <w:b/>
+                <w:bCs/>
+                <w:color w:val="ED7D31"/>
+                <w:kern w:val="2"/>
+                <w:sz w:val="21"/>
+                <w:szCs w:val="21"/>
+                <w:lang w:val="en-US" w:eastAsia="zh-CN" w:bidi="ar-SA"/>
+              </w:rPr>
+              <w:t>实例</w:t>
+            </w:r>
+            <w:r>
+              <w:rPr>
+                <w:rFonts w:hint="eastAsia" w:ascii="华文中宋" w:hAnsi="华文中宋" w:eastAsia="华文中宋" w:cs="华文中宋"/>
+                <w:b/>
+                <w:bCs/>
+                <w:color w:val="ED7D31"/>
+                <w:kern w:val="2"/>
+                <w:sz w:val="21"/>
+                <w:szCs w:val="21"/>
+                <w:lang w:val="en-US" w:eastAsia="zh-CN" w:bidi="ar-SA"/>
+              </w:rPr>
+              <w:t>方法</w:t>
+            </w:r>
+          </w:p>
+        </w:tc>
+        <w:tc>
+          <w:tcPr>
+            <w:tcW w:w="0" w:type="auto"/>
+            <w:vAlign w:val="center"/>
+          </w:tcPr>
+          <w:p>
+            <w:pPr>
+              <w:pStyle w:val="12"/>
+              <w:bidi w:val="0"/>
+              <w:jc w:val="both"/>
+              <w:rPr>
+                <w:rFonts w:hint="default"/>
+                <w:lang w:val="en-US" w:eastAsia="zh-CN"/>
+              </w:rPr>
+            </w:pPr>
+            <w:r>
+              <w:rPr>
+                <w:rFonts w:hint="default"/>
+                <w:lang w:val="en-US" w:eastAsia="zh-CN"/>
+              </w:rPr>
+              <w:t>convert_from_point_cloud(pcd, size_expand</w:t>
+            </w:r>
+            <w:r>
+              <w:rPr>
+                <w:rFonts w:hint="eastAsia"/>
+                <w:lang w:val="en-US" w:eastAsia="zh-CN"/>
+              </w:rPr>
+              <w:t>)</w:t>
+            </w:r>
+          </w:p>
+        </w:tc>
+        <w:tc>
+          <w:tcPr>
+            <w:tcW w:w="0" w:type="auto"/>
+            <w:vAlign w:val="center"/>
+          </w:tcPr>
+          <w:p>
+            <w:pPr>
+              <w:pStyle w:val="11"/>
+              <w:bidi w:val="0"/>
+              <w:jc w:val="both"/>
+              <w:rPr>
+                <w:rFonts w:hint="default"/>
+                <w:lang w:val="en-US" w:eastAsia="zh-CN"/>
+              </w:rPr>
+            </w:pPr>
+            <w:r>
+              <w:rPr>
+                <w:rFonts w:hint="eastAsia"/>
+                <w:lang w:val="en-US" w:eastAsia="zh-CN"/>
+              </w:rPr>
+              <w:t>从点云</w:t>
+            </w:r>
+            <w:r>
+              <w:rPr>
+                <w:rFonts w:hint="eastAsia" w:ascii="华文中宋" w:hAnsi="华文中宋" w:eastAsia="华文中宋" w:cs="华文中宋"/>
+                <w:b/>
+                <w:bCs/>
+                <w:color w:val="ED7D31"/>
+                <w:kern w:val="2"/>
+                <w:sz w:val="21"/>
+                <w:szCs w:val="21"/>
+                <w:vertAlign w:val="baseline"/>
+                <w:lang w:val="en-US" w:eastAsia="zh-CN" w:bidi="ar-SA"/>
+              </w:rPr>
+              <w:t>构建</w:t>
+            </w:r>
+          </w:p>
+        </w:tc>
+      </w:tr>
+    </w:tbl>
+    <w:p>
+      <w:pPr>
+        <w:rPr>
+          <w:rFonts w:hint="default"/>
+          <w:lang w:val="en-US" w:eastAsia="zh-CN"/>
+        </w:rPr>
+      </w:pPr>
+    </w:p>
+    <w:tbl>
+      <w:tblPr>
+        <w:tblStyle w:val="8"/>
+        <w:tblW w:w="0" w:type="auto"/>
+        <w:tblInd w:w="0" w:type="dxa"/>
+        <w:tblBorders>
+          <w:top w:val="single" w:color="auto" w:sz="4" w:space="0"/>
+          <w:left w:val="single" w:color="auto" w:sz="4" w:space="0"/>
+          <w:bottom w:val="single" w:color="auto" w:sz="4" w:space="0"/>
+          <w:right w:val="single" w:color="auto" w:sz="4" w:space="0"/>
+          <w:insideH w:val="single" w:color="auto" w:sz="4" w:space="0"/>
+          <w:insideV w:val="single" w:color="auto" w:sz="4" w:space="0"/>
+        </w:tblBorders>
+        <w:tblLayout w:type="autofit"/>
+        <w:tblCellMar>
+          <w:top w:w="0" w:type="dxa"/>
+          <w:left w:w="108" w:type="dxa"/>
+          <w:bottom w:w="0" w:type="dxa"/>
+          <w:right w:w="108" w:type="dxa"/>
+        </w:tblCellMar>
+      </w:tblPr>
+      <w:tblGrid>
+        <w:gridCol w:w="847"/>
+        <w:gridCol w:w="5233"/>
+        <w:gridCol w:w="1478"/>
+      </w:tblGrid>
+      <w:tr>
+        <w:tblPrEx>
+          <w:tblBorders>
+            <w:top w:val="single" w:color="auto" w:sz="4" w:space="0"/>
+            <w:left w:val="single" w:color="auto" w:sz="4" w:space="0"/>
+            <w:bottom w:val="single" w:color="auto" w:sz="4" w:space="0"/>
+            <w:right w:val="single" w:color="auto" w:sz="4" w:space="0"/>
+            <w:insideH w:val="single" w:color="auto" w:sz="4" w:space="0"/>
+            <w:insideV w:val="single" w:color="auto" w:sz="4" w:space="0"/>
+          </w:tblBorders>
+          <w:tblCellMar>
+            <w:top w:w="0" w:type="dxa"/>
+            <w:left w:w="108" w:type="dxa"/>
+            <w:bottom w:w="0" w:type="dxa"/>
+            <w:right w:w="108" w:type="dxa"/>
+          </w:tblCellMar>
+        </w:tblPrEx>
+        <w:tc>
+          <w:tcPr>
+            <w:tcW w:w="0" w:type="auto"/>
+            <w:gridSpan w:val="2"/>
+            <w:vAlign w:val="center"/>
+          </w:tcPr>
+          <w:p>
+            <w:pPr>
+              <w:pStyle w:val="12"/>
+              <w:bidi w:val="0"/>
+              <w:jc w:val="both"/>
+              <w:rPr>
+                <w:rFonts w:hint="default"/>
+                <w:lang w:val="en-US" w:eastAsia="zh-CN"/>
+              </w:rPr>
+            </w:pPr>
+            <w:r>
+              <w:rPr>
+                <w:rFonts w:hint="eastAsia"/>
+                <w:lang w:val="en-US" w:eastAsia="zh-CN"/>
+              </w:rPr>
+              <w:t>TriangleMesh</w:t>
+            </w:r>
+          </w:p>
+        </w:tc>
+        <w:tc>
+          <w:tcPr>
+            <w:tcW w:w="0" w:type="auto"/>
+            <w:vAlign w:val="center"/>
+          </w:tcPr>
+          <w:p>
+            <w:pPr>
+              <w:pStyle w:val="11"/>
+              <w:bidi w:val="0"/>
+              <w:jc w:val="both"/>
+              <w:rPr>
+                <w:rFonts w:hint="default"/>
+                <w:vertAlign w:val="baseline"/>
+                <w:lang w:val="en-US" w:eastAsia="zh-CN"/>
+              </w:rPr>
+            </w:pPr>
+            <w:r>
+              <w:rPr>
+                <w:rFonts w:hint="eastAsia"/>
+                <w:lang w:val="en-US" w:eastAsia="zh-CN"/>
+              </w:rPr>
+              <w:t>三角网格</w:t>
+            </w:r>
+          </w:p>
+        </w:tc>
+      </w:tr>
+      <w:tr>
+        <w:tblPrEx>
+          <w:tblBorders>
+            <w:top w:val="single" w:color="auto" w:sz="4" w:space="0"/>
+            <w:left w:val="single" w:color="auto" w:sz="4" w:space="0"/>
+            <w:bottom w:val="single" w:color="auto" w:sz="4" w:space="0"/>
+            <w:right w:val="single" w:color="auto" w:sz="4" w:space="0"/>
+            <w:insideH w:val="single" w:color="auto" w:sz="4" w:space="0"/>
+            <w:insideV w:val="single" w:color="auto" w:sz="4" w:space="0"/>
+          </w:tblBorders>
+          <w:tblCellMar>
+            <w:top w:w="0" w:type="dxa"/>
+            <w:left w:w="108" w:type="dxa"/>
+            <w:bottom w:w="0" w:type="dxa"/>
+            <w:right w:w="108" w:type="dxa"/>
+          </w:tblCellMar>
+        </w:tblPrEx>
+        <w:tc>
+          <w:tcPr>
+            <w:tcW w:w="0" w:type="auto"/>
+            <w:vMerge w:val="restart"/>
+            <w:vAlign w:val="center"/>
+          </w:tcPr>
+          <w:p>
+            <w:pPr>
+              <w:pStyle w:val="12"/>
+              <w:bidi w:val="0"/>
+              <w:jc w:val="both"/>
+              <w:rPr>
+                <w:rFonts w:hint="default"/>
+                <w:lang w:val="en-US" w:eastAsia="zh-CN"/>
+              </w:rPr>
+            </w:pPr>
+            <w:r>
+              <w:rPr>
+                <w:rFonts w:hint="eastAsia" w:ascii="华文中宋" w:hAnsi="华文中宋" w:eastAsia="华文中宋" w:cs="华文中宋"/>
+                <w:b/>
+                <w:bCs/>
+                <w:color w:val="ED7D31"/>
+                <w:kern w:val="2"/>
+                <w:sz w:val="21"/>
+                <w:szCs w:val="21"/>
+                <w:lang w:val="en-US" w:eastAsia="zh-CN" w:bidi="ar-SA"/>
+              </w:rPr>
+              <w:t>类方法</w:t>
+            </w:r>
+          </w:p>
+        </w:tc>
+        <w:tc>
+          <w:tcPr>
+            <w:tcW w:w="0" w:type="auto"/>
+            <w:vAlign w:val="center"/>
+          </w:tcPr>
+          <w:p>
+            <w:pPr>
+              <w:pStyle w:val="12"/>
+              <w:bidi w:val="0"/>
+              <w:jc w:val="both"/>
+              <w:rPr>
+                <w:rFonts w:hint="default"/>
+                <w:lang w:val="en-US" w:eastAsia="zh-CN"/>
+              </w:rPr>
+            </w:pPr>
+            <w:r>
+              <w:rPr>
+                <w:rFonts w:hint="eastAsia"/>
+                <w:lang w:val="en-US" w:eastAsia="zh-CN"/>
+              </w:rPr>
+              <w:t>create_from_point_cloud_ball_pivoting(pcd, radii)</w:t>
+            </w:r>
+          </w:p>
+        </w:tc>
+        <w:tc>
+          <w:tcPr>
+            <w:tcW w:w="0" w:type="auto"/>
+            <w:vAlign w:val="center"/>
+          </w:tcPr>
+          <w:p>
+            <w:pPr>
+              <w:pStyle w:val="11"/>
+              <w:bidi w:val="0"/>
+              <w:jc w:val="both"/>
+              <w:rPr>
+                <w:rFonts w:hint="default"/>
+                <w:lang w:val="en-US" w:eastAsia="zh-CN"/>
+              </w:rPr>
+            </w:pPr>
+            <w:r>
+              <w:rPr>
+                <w:rFonts w:hint="eastAsia"/>
+                <w:lang w:val="en-US" w:eastAsia="zh-CN"/>
+              </w:rPr>
+              <w:t>滚球算法</w:t>
+            </w:r>
+            <w:r>
+              <w:rPr>
+                <w:rFonts w:hint="eastAsia" w:ascii="华文中宋" w:hAnsi="华文中宋" w:eastAsia="华文中宋" w:cs="华文中宋"/>
+                <w:b/>
+                <w:bCs/>
+                <w:color w:val="ED7D31"/>
+                <w:kern w:val="2"/>
+                <w:sz w:val="21"/>
+                <w:szCs w:val="21"/>
+                <w:vertAlign w:val="baseline"/>
+                <w:lang w:val="en-US" w:eastAsia="zh-CN" w:bidi="ar-SA"/>
+              </w:rPr>
+              <w:t>构建</w:t>
+            </w:r>
+          </w:p>
+        </w:tc>
+      </w:tr>
+      <w:tr>
+        <w:tblPrEx>
+          <w:tblBorders>
+            <w:top w:val="single" w:color="auto" w:sz="4" w:space="0"/>
+            <w:left w:val="single" w:color="auto" w:sz="4" w:space="0"/>
+            <w:bottom w:val="single" w:color="auto" w:sz="4" w:space="0"/>
+            <w:right w:val="single" w:color="auto" w:sz="4" w:space="0"/>
+            <w:insideH w:val="single" w:color="auto" w:sz="4" w:space="0"/>
+            <w:insideV w:val="single" w:color="auto" w:sz="4" w:space="0"/>
+          </w:tblBorders>
+          <w:tblCellMar>
+            <w:top w:w="0" w:type="dxa"/>
+            <w:left w:w="108" w:type="dxa"/>
+            <w:bottom w:w="0" w:type="dxa"/>
+            <w:right w:w="108" w:type="dxa"/>
+          </w:tblCellMar>
+        </w:tblPrEx>
+        <w:tc>
+          <w:tcPr>
+            <w:tcW w:w="0" w:type="auto"/>
+            <w:vMerge w:val="continue"/>
+            <w:tcBorders/>
+            <w:vAlign w:val="center"/>
+          </w:tcPr>
+          <w:p>
+            <w:pPr>
+              <w:pStyle w:val="12"/>
+              <w:bidi w:val="0"/>
+              <w:jc w:val="both"/>
+              <w:rPr>
+                <w:rFonts w:hint="eastAsia" w:ascii="华文中宋" w:hAnsi="华文中宋" w:eastAsia="华文中宋" w:cs="华文中宋"/>
+                <w:b/>
+                <w:bCs/>
+                <w:color w:val="ED7D31"/>
+                <w:kern w:val="2"/>
+                <w:sz w:val="21"/>
+                <w:szCs w:val="21"/>
+                <w:lang w:val="en-US" w:eastAsia="zh-CN" w:bidi="ar-SA"/>
+              </w:rPr>
+            </w:pPr>
+          </w:p>
+        </w:tc>
+        <w:tc>
+          <w:tcPr>
+            <w:tcW w:w="0" w:type="auto"/>
+            <w:vAlign w:val="center"/>
+          </w:tcPr>
+          <w:p>
+            <w:pPr>
+              <w:pStyle w:val="12"/>
+              <w:bidi w:val="0"/>
+              <w:jc w:val="both"/>
+              <w:rPr>
+                <w:rFonts w:hint="default"/>
+                <w:lang w:val="en-US" w:eastAsia="zh-CN"/>
+              </w:rPr>
+            </w:pPr>
+            <w:r>
+              <w:rPr>
+                <w:rFonts w:hint="eastAsia"/>
+                <w:lang w:val="en-US" w:eastAsia="zh-CN"/>
+              </w:rPr>
+              <w:t>create_from_point_cloud_poisson(pcd, depth)</w:t>
+            </w:r>
+          </w:p>
+        </w:tc>
+        <w:tc>
+          <w:tcPr>
+            <w:tcW w:w="0" w:type="auto"/>
+            <w:vAlign w:val="center"/>
+          </w:tcPr>
+          <w:p>
+            <w:pPr>
+              <w:pStyle w:val="11"/>
+              <w:bidi w:val="0"/>
+              <w:jc w:val="both"/>
+              <w:rPr>
+                <w:rFonts w:hint="default"/>
+                <w:lang w:val="en-US" w:eastAsia="zh-CN"/>
+              </w:rPr>
+            </w:pPr>
+            <w:r>
+              <w:rPr>
+                <w:rFonts w:hint="eastAsia"/>
+                <w:lang w:val="en-US" w:eastAsia="zh-CN"/>
+              </w:rPr>
+              <w:t>泊松算法</w:t>
+            </w:r>
+            <w:r>
+              <w:rPr>
+                <w:rFonts w:hint="eastAsia" w:ascii="华文中宋" w:hAnsi="华文中宋" w:eastAsia="华文中宋" w:cs="华文中宋"/>
+                <w:b/>
+                <w:bCs/>
+                <w:color w:val="ED7D31"/>
+                <w:kern w:val="2"/>
+                <w:sz w:val="21"/>
+                <w:szCs w:val="21"/>
+                <w:vertAlign w:val="baseline"/>
+                <w:lang w:val="en-US" w:eastAsia="zh-CN" w:bidi="ar-SA"/>
+              </w:rPr>
+              <w:t>构建</w:t>
             </w:r>
           </w:p>
         </w:tc>
@@ -1715,7 +2662,6 @@
           <w:tcPr>
             <w:tcW w:w="0" w:type="auto"/>
             <w:vMerge w:val="continue"/>
-            <w:tcBorders/>
             <w:shd w:val="clear" w:color="auto" w:fill="auto"/>
             <w:vAlign w:val="center"/>
           </w:tcPr>
@@ -1751,16 +2697,7 @@
                 <w:rFonts w:hint="eastAsia"/>
                 <w:lang w:val="en-US" w:eastAsia="zh-CN"/>
               </w:rPr>
-              <w:t>add_gemotry(geometry, reset_bounding_box=True</w:t>
-            </w:r>
-            <w:bookmarkStart w:id="0" w:name="_GoBack"/>
-            <w:bookmarkEnd w:id="0"/>
-            <w:r>
-              <w:rPr>
-                <w:rFonts w:hint="eastAsia"/>
-                <w:lang w:val="en-US" w:eastAsia="zh-CN"/>
-              </w:rPr>
-              <w:t>)</w:t>
+              <w:t>add_gemotry(geometry, reset_bounding_box=True)</w:t>
             </w:r>
           </w:p>
         </w:tc>
@@ -1825,7 +2762,6 @@
           <w:tcPr>
             <w:tcW w:w="0" w:type="auto"/>
             <w:vMerge w:val="continue"/>
-            <w:tcBorders/>
             <w:shd w:val="clear" w:color="auto" w:fill="auto"/>
             <w:vAlign w:val="center"/>
           </w:tcPr>
@@ -1926,7 +2862,6 @@
           <w:tcPr>
             <w:tcW w:w="0" w:type="auto"/>
             <w:vMerge w:val="continue"/>
-            <w:tcBorders/>
             <w:shd w:val="clear" w:color="auto" w:fill="auto"/>
             <w:vAlign w:val="center"/>
           </w:tcPr>
@@ -2013,7 +2948,6 @@
           <w:tcPr>
             <w:tcW w:w="0" w:type="auto"/>
             <w:vMerge w:val="continue"/>
-            <w:tcBorders/>
             <w:shd w:val="clear" w:color="auto" w:fill="auto"/>
             <w:vAlign w:val="center"/>
           </w:tcPr>

</xml_diff>

<commit_message>
update on 2025-05-01 23:40:46.478049
</commit_message>
<xml_diff>
--- a/py 空间几何.docx
+++ b/py 空间几何.docx
@@ -737,7 +737,6 @@
           <w:tcPr>
             <w:tcW w:w="0" w:type="auto"/>
             <w:vMerge w:val="continue"/>
-            <w:tcBorders/>
             <w:vAlign w:val="center"/>
           </w:tcPr>
           <w:p>
@@ -842,7 +841,6 @@
           <w:tcPr>
             <w:tcW w:w="0" w:type="auto"/>
             <w:vMerge w:val="continue"/>
-            <w:tcBorders/>
             <w:vAlign w:val="center"/>
           </w:tcPr>
           <w:p>
@@ -900,14 +898,7 @@
                 <w:rFonts w:hint="eastAsia"/>
                 <w:lang w:val="en-US" w:eastAsia="zh-CN"/>
               </w:rPr>
-              <w:t>估计</w:t>
-            </w:r>
-            <w:r>
-              <w:rPr>
-                <w:rFonts w:hint="eastAsia"/>
-                <w:lang w:val="en-US" w:eastAsia="zh-CN"/>
-              </w:rPr>
-              <w:t>法向量</w:t>
+              <w:t>估计法向量</w:t>
             </w:r>
           </w:p>
         </w:tc>
@@ -933,7 +924,6 @@
           <w:tcPr>
             <w:tcW w:w="0" w:type="auto"/>
             <w:vMerge w:val="continue"/>
-            <w:tcBorders/>
             <w:vAlign w:val="center"/>
           </w:tcPr>
           <w:p>
@@ -2160,7 +2150,7 @@
                 <w:rFonts w:hint="eastAsia"/>
                 <w:lang w:val="en-US" w:eastAsia="zh-CN"/>
               </w:rPr>
-              <w:t>create_from_point_cloud_ball_pivoting(pcd, radii)</w:t>
+              <w:t>create_coordinate_frame(size)</w:t>
             </w:r>
           </w:p>
         </w:tc>
@@ -2179,13 +2169,6 @@
                 <w:lang w:val="en-US" w:eastAsia="zh-CN"/>
               </w:rPr>
             </w:pPr>
-            <w:r>
-              <w:rPr>
-                <w:rFonts w:hint="eastAsia"/>
-                <w:lang w:val="en-US" w:eastAsia="zh-CN"/>
-              </w:rPr>
-              <w:t>滚球算法</w:t>
-            </w:r>
             <w:r>
               <w:rPr>
                 <w:rFonts w:hint="eastAsia" w:ascii="华文中宋" w:hAnsi="华文中宋" w:eastAsia="华文中宋" w:cs="华文中宋"/>
@@ -2198,7 +2181,14 @@
                 <w:vertAlign w:val="baseline"/>
                 <w:lang w:val="en-US" w:eastAsia="zh-CN" w:bidi="ar-SA"/>
               </w:rPr>
-              <w:t>构建</w:t>
+              <w:t>创建</w:t>
+            </w:r>
+            <w:r>
+              <w:rPr>
+                <w:rFonts w:hint="eastAsia"/>
+                <w:lang w:val="en-US" w:eastAsia="zh-CN"/>
+              </w:rPr>
+              <w:t>坐标轴</w:t>
             </w:r>
           </w:p>
         </w:tc>
@@ -2233,6 +2223,105 @@
               <w:bidi w:val="0"/>
               <w:jc w:val="both"/>
               <w:rPr>
+                <w:rFonts w:hint="default"/>
+                <w:lang w:val="en-US" w:eastAsia="zh-CN"/>
+              </w:rPr>
+            </w:pPr>
+          </w:p>
+        </w:tc>
+        <w:tc>
+          <w:tcPr>
+            <w:tcW w:w="0" w:type="auto"/>
+            <w:vAlign w:val="center"/>
+          </w:tcPr>
+          <w:p>
+            <w:pPr>
+              <w:pStyle w:val="12"/>
+              <w:bidi w:val="0"/>
+              <w:jc w:val="both"/>
+              <w:rPr>
+                <w:rFonts w:hint="default"/>
+                <w:lang w:val="en-US" w:eastAsia="zh-CN"/>
+              </w:rPr>
+            </w:pPr>
+            <w:r>
+              <w:rPr>
+                <w:rFonts w:hint="eastAsia"/>
+                <w:lang w:val="en-US" w:eastAsia="zh-CN"/>
+              </w:rPr>
+              <w:t>create_from_point_cloud_ball_pivoting(pcd, radii)</w:t>
+            </w:r>
+          </w:p>
+        </w:tc>
+        <w:tc>
+          <w:tcPr>
+            <w:tcW w:w="0" w:type="auto"/>
+            <w:vAlign w:val="center"/>
+          </w:tcPr>
+          <w:p>
+            <w:pPr>
+              <w:pStyle w:val="11"/>
+              <w:bidi w:val="0"/>
+              <w:jc w:val="both"/>
+              <w:rPr>
+                <w:rFonts w:hint="default"/>
+                <w:lang w:val="en-US" w:eastAsia="zh-CN"/>
+              </w:rPr>
+            </w:pPr>
+            <w:r>
+              <w:rPr>
+                <w:rFonts w:hint="eastAsia"/>
+                <w:lang w:val="en-US" w:eastAsia="zh-CN"/>
+              </w:rPr>
+              <w:t>滚球算法</w:t>
+            </w:r>
+            <w:r>
+              <w:rPr>
+                <w:rFonts w:hint="eastAsia" w:ascii="华文中宋" w:hAnsi="华文中宋" w:eastAsia="华文中宋" w:cs="华文中宋"/>
+                <w:b/>
+                <w:bCs/>
+                <w:color w:val="ED7D31"/>
+                <w:kern w:val="2"/>
+                <w:sz w:val="21"/>
+                <w:szCs w:val="21"/>
+                <w:vertAlign w:val="baseline"/>
+                <w:lang w:val="en-US" w:eastAsia="zh-CN" w:bidi="ar-SA"/>
+              </w:rPr>
+              <w:t>构建</w:t>
+            </w:r>
+          </w:p>
+        </w:tc>
+      </w:tr>
+      <w:tr>
+        <w:tblPrEx>
+          <w:tblBorders>
+            <w:top w:val="single" w:color="auto" w:sz="4" w:space="0"/>
+            <w:left w:val="single" w:color="auto" w:sz="4" w:space="0"/>
+            <w:bottom w:val="single" w:color="auto" w:sz="4" w:space="0"/>
+            <w:right w:val="single" w:color="auto" w:sz="4" w:space="0"/>
+            <w:insideH w:val="single" w:color="auto" w:sz="4" w:space="0"/>
+            <w:insideV w:val="single" w:color="auto" w:sz="4" w:space="0"/>
+          </w:tblBorders>
+          <w:tblCellMar>
+            <w:top w:w="0" w:type="dxa"/>
+            <w:left w:w="108" w:type="dxa"/>
+            <w:bottom w:w="0" w:type="dxa"/>
+            <w:right w:w="108" w:type="dxa"/>
+          </w:tblCellMar>
+        </w:tblPrEx>
+        <w:tc>
+          <w:tcPr>
+            <w:tcW w:w="0" w:type="auto"/>
+            <w:vMerge w:val="continue"/>
+            <w:tcBorders/>
+            <w:vAlign w:val="center"/>
+          </w:tcPr>
+          <w:p>
+            <w:pPr>
+              <w:pStyle w:val="12"/>
+              <w:bidi w:val="0"/>
+              <w:jc w:val="both"/>
+              <w:rPr>
                 <w:rFonts w:hint="eastAsia" w:ascii="华文中宋" w:hAnsi="华文中宋" w:eastAsia="华文中宋" w:cs="华文中宋"/>
                 <w:b/>
                 <w:bCs/>
@@ -2324,6 +2413,8 @@
           <w:lang w:val="en-US" w:eastAsia="zh-CN"/>
         </w:rPr>
       </w:pPr>
+      <w:bookmarkStart w:id="0" w:name="_GoBack"/>
+      <w:bookmarkEnd w:id="0"/>
     </w:p>
     <w:p>
       <w:pPr>

</xml_diff>

<commit_message>
update on 2025-05-26 21:10:02.085636
</commit_message>
<xml_diff>
--- a/py 空间几何.docx
+++ b/py 空间几何.docx
@@ -107,7 +107,7 @@
       </w:tblPr>
       <w:tblGrid>
         <w:gridCol w:w="5415"/>
-        <w:gridCol w:w="1815"/>
+        <w:gridCol w:w="1898"/>
       </w:tblGrid>
       <w:tr>
         <w:tblPrEx>
@@ -119,6 +119,12 @@
             <w:insideH w:val="single" w:color="auto" w:sz="4" w:space="0"/>
             <w:insideV w:val="single" w:color="auto" w:sz="4" w:space="0"/>
           </w:tblBorders>
+          <w:tblCellMar>
+            <w:top w:w="0" w:type="dxa"/>
+            <w:left w:w="108" w:type="dxa"/>
+            <w:bottom w:w="0" w:type="dxa"/>
+            <w:right w:w="108" w:type="dxa"/>
+          </w:tblCellMar>
         </w:tblPrEx>
         <w:tc>
           <w:tcPr>
@@ -208,7 +214,7 @@
                 <w:rFonts w:hint="eastAsia"/>
                 <w:lang w:val="en-US" w:eastAsia="zh-CN"/>
               </w:rPr>
-              <w:t>read_triangle_mesh(file)</w:t>
+              <w:t>read_triangle_mesh(file, True)</w:t>
             </w:r>
           </w:p>
         </w:tc>
@@ -239,6 +245,14 @@
                 <w:lang w:val="en-US" w:eastAsia="zh-CN"/>
               </w:rPr>
               <w:t>网格</w:t>
+            </w:r>
+            <w:r>
+              <w:rPr>
+                <w:rFonts w:hint="eastAsia"/>
+                <w:vertAlign w:val="baseline"/>
+                <w:lang w:val="en-US" w:eastAsia="zh-CN"/>
+              </w:rPr>
+              <w:t>及其纹理</w:t>
             </w:r>
           </w:p>
         </w:tc>
@@ -509,7 +523,6 @@
           <w:tcPr>
             <w:tcW w:w="0" w:type="auto"/>
             <w:vMerge w:val="continue"/>
-            <w:tcBorders/>
             <w:vAlign w:val="center"/>
           </w:tcPr>
           <w:p>
@@ -620,7 +633,6 @@
           <w:tcPr>
             <w:tcW w:w="0" w:type="auto"/>
             <w:vMerge w:val="continue"/>
-            <w:tcBorders/>
             <w:vAlign w:val="center"/>
           </w:tcPr>
           <w:p>
@@ -2290,8 +2302,6 @@
               </w:rPr>
               <w:t>中心</w:t>
             </w:r>
-            <w:bookmarkStart w:id="0" w:name="_GoBack"/>
-            <w:bookmarkEnd w:id="0"/>
           </w:p>
         </w:tc>
       </w:tr>
@@ -2305,18 +2315,11 @@
             <w:insideH w:val="single" w:color="auto" w:sz="4" w:space="0"/>
             <w:insideV w:val="single" w:color="auto" w:sz="4" w:space="0"/>
           </w:tblBorders>
-          <w:tblCellMar>
-            <w:top w:w="0" w:type="dxa"/>
-            <w:left w:w="108" w:type="dxa"/>
-            <w:bottom w:w="0" w:type="dxa"/>
-            <w:right w:w="108" w:type="dxa"/>
-          </w:tblCellMar>
         </w:tblPrEx>
         <w:tc>
           <w:tcPr>
             <w:tcW w:w="0" w:type="auto"/>
             <w:vMerge w:val="continue"/>
-            <w:tcBorders/>
             <w:vAlign w:val="center"/>
           </w:tcPr>
           <w:p>
@@ -2650,7 +2653,7 @@
         </w:tblCellMar>
       </w:tblPr>
       <w:tblGrid>
-        <w:gridCol w:w="847"/>
+        <w:gridCol w:w="1057"/>
         <w:gridCol w:w="5233"/>
         <w:gridCol w:w="1478"/>
       </w:tblGrid>
@@ -2854,7 +2857,6 @@
           <w:tcPr>
             <w:tcW w:w="0" w:type="auto"/>
             <w:vMerge w:val="continue"/>
-            <w:tcBorders/>
             <w:vAlign w:val="center"/>
           </w:tcPr>
           <w:p>
@@ -2914,6 +2916,104 @@
                 <w:lang w:val="en-US" w:eastAsia="zh-CN"/>
               </w:rPr>
               <w:t>滚球算法</w:t>
+            </w:r>
+            <w:r>
+              <w:rPr>
+                <w:rFonts w:hint="eastAsia" w:ascii="华文中宋" w:hAnsi="华文中宋" w:eastAsia="华文中宋" w:cs="华文中宋"/>
+                <w:b/>
+                <w:bCs/>
+                <w:color w:val="ED7D31"/>
+                <w:kern w:val="2"/>
+                <w:sz w:val="21"/>
+                <w:szCs w:val="21"/>
+                <w:vertAlign w:val="baseline"/>
+                <w:lang w:val="en-US" w:eastAsia="zh-CN" w:bidi="ar-SA"/>
+              </w:rPr>
+              <w:t>构建</w:t>
+            </w:r>
+          </w:p>
+        </w:tc>
+      </w:tr>
+      <w:tr>
+        <w:tblPrEx>
+          <w:tblBorders>
+            <w:top w:val="single" w:color="auto" w:sz="4" w:space="0"/>
+            <w:left w:val="single" w:color="auto" w:sz="4" w:space="0"/>
+            <w:bottom w:val="single" w:color="auto" w:sz="4" w:space="0"/>
+            <w:right w:val="single" w:color="auto" w:sz="4" w:space="0"/>
+            <w:insideH w:val="single" w:color="auto" w:sz="4" w:space="0"/>
+            <w:insideV w:val="single" w:color="auto" w:sz="4" w:space="0"/>
+          </w:tblBorders>
+        </w:tblPrEx>
+        <w:tc>
+          <w:tcPr>
+            <w:tcW w:w="0" w:type="auto"/>
+            <w:vMerge w:val="continue"/>
+            <w:vAlign w:val="center"/>
+          </w:tcPr>
+          <w:p>
+            <w:pPr>
+              <w:pStyle w:val="12"/>
+              <w:bidi w:val="0"/>
+              <w:jc w:val="both"/>
+              <w:rPr>
+                <w:rFonts w:hint="eastAsia" w:ascii="华文中宋" w:hAnsi="华文中宋" w:eastAsia="华文中宋" w:cs="华文中宋"/>
+                <w:b/>
+                <w:bCs/>
+                <w:color w:val="ED7D31"/>
+                <w:kern w:val="2"/>
+                <w:sz w:val="21"/>
+                <w:szCs w:val="21"/>
+                <w:lang w:val="en-US" w:eastAsia="zh-CN" w:bidi="ar-SA"/>
+              </w:rPr>
+            </w:pPr>
+          </w:p>
+        </w:tc>
+        <w:tc>
+          <w:tcPr>
+            <w:tcW w:w="0" w:type="auto"/>
+            <w:vAlign w:val="center"/>
+          </w:tcPr>
+          <w:p>
+            <w:pPr>
+              <w:pStyle w:val="12"/>
+              <w:bidi w:val="0"/>
+              <w:jc w:val="both"/>
+              <w:rPr>
+                <w:rFonts w:hint="default"/>
+                <w:lang w:val="en-US" w:eastAsia="zh-CN"/>
+              </w:rPr>
+            </w:pPr>
+            <w:r>
+              <w:rPr>
+                <w:rFonts w:hint="eastAsia"/>
+                <w:lang w:val="en-US" w:eastAsia="zh-CN"/>
+              </w:rPr>
+              <w:t>create_from_point_cloud_poisson(pcd, depth)</w:t>
+            </w:r>
+          </w:p>
+        </w:tc>
+        <w:tc>
+          <w:tcPr>
+            <w:tcW w:w="0" w:type="auto"/>
+            <w:vAlign w:val="center"/>
+          </w:tcPr>
+          <w:p>
+            <w:pPr>
+              <w:pStyle w:val="11"/>
+              <w:bidi w:val="0"/>
+              <w:jc w:val="both"/>
+              <w:rPr>
+                <w:rFonts w:hint="default"/>
+                <w:lang w:val="en-US" w:eastAsia="zh-CN"/>
+              </w:rPr>
+            </w:pPr>
+            <w:r>
+              <w:rPr>
+                <w:rFonts w:hint="eastAsia"/>
+                <w:lang w:val="en-US" w:eastAsia="zh-CN"/>
+              </w:rPr>
+              <w:t>泊松算法</w:t>
             </w:r>
             <w:r>
               <w:rPr>
@@ -2952,8 +3052,6 @@
         <w:tc>
           <w:tcPr>
             <w:tcW w:w="0" w:type="auto"/>
-            <w:vMerge w:val="continue"/>
-            <w:tcBorders/>
             <w:vAlign w:val="center"/>
           </w:tcPr>
           <w:p>
@@ -2972,53 +3070,18 @@
                 <w:lang w:val="en-US" w:eastAsia="zh-CN" w:bidi="ar-SA"/>
               </w:rPr>
             </w:pPr>
-          </w:p>
-        </w:tc>
-        <w:tc>
-          <w:tcPr>
-            <w:tcW w:w="0" w:type="auto"/>
-            <w:vAlign w:val="center"/>
-          </w:tcPr>
-          <w:p>
-            <w:pPr>
-              <w:pStyle w:val="12"/>
-              <w:bidi w:val="0"/>
-              <w:jc w:val="both"/>
-              <w:rPr>
-                <w:rFonts w:hint="default"/>
-                <w:lang w:val="en-US" w:eastAsia="zh-CN"/>
-              </w:rPr>
-            </w:pPr>
-            <w:r>
-              <w:rPr>
-                <w:rFonts w:hint="eastAsia"/>
-                <w:lang w:val="en-US" w:eastAsia="zh-CN"/>
-              </w:rPr>
-              <w:t>create_from_point_cloud_poisson(pcd, depth)</w:t>
-            </w:r>
-          </w:p>
-        </w:tc>
-        <w:tc>
-          <w:tcPr>
-            <w:tcW w:w="0" w:type="auto"/>
-            <w:vAlign w:val="center"/>
-          </w:tcPr>
-          <w:p>
-            <w:pPr>
-              <w:pStyle w:val="11"/>
-              <w:bidi w:val="0"/>
-              <w:jc w:val="both"/>
-              <w:rPr>
-                <w:rFonts w:hint="default"/>
-                <w:lang w:val="en-US" w:eastAsia="zh-CN"/>
-              </w:rPr>
-            </w:pPr>
-            <w:r>
-              <w:rPr>
-                <w:rFonts w:hint="eastAsia"/>
-                <w:lang w:val="en-US" w:eastAsia="zh-CN"/>
-              </w:rPr>
-              <w:t>泊松算法</w:t>
+            <w:r>
+              <w:rPr>
+                <w:rFonts w:hint="eastAsia" w:cs="华文中宋"/>
+                <w:b/>
+                <w:bCs/>
+                <w:color w:val="ED7D31"/>
+                <w:kern w:val="2"/>
+                <w:sz w:val="21"/>
+                <w:szCs w:val="21"/>
+                <w:lang w:val="en-US" w:eastAsia="zh-CN" w:bidi="ar-SA"/>
+              </w:rPr>
+              <w:t>实例</w:t>
             </w:r>
             <w:r>
               <w:rPr>
@@ -3029,11 +3092,60 @@
                 <w:kern w:val="2"/>
                 <w:sz w:val="21"/>
                 <w:szCs w:val="21"/>
-                <w:vertAlign w:val="baseline"/>
                 <w:lang w:val="en-US" w:eastAsia="zh-CN" w:bidi="ar-SA"/>
               </w:rPr>
-              <w:t>构建</w:t>
-            </w:r>
+              <w:t>方法</w:t>
+            </w:r>
+          </w:p>
+        </w:tc>
+        <w:tc>
+          <w:tcPr>
+            <w:tcW w:w="0" w:type="auto"/>
+            <w:vAlign w:val="center"/>
+          </w:tcPr>
+          <w:p>
+            <w:pPr>
+              <w:pStyle w:val="12"/>
+              <w:bidi w:val="0"/>
+              <w:jc w:val="both"/>
+              <w:rPr>
+                <w:rFonts w:hint="default"/>
+                <w:lang w:val="en-US" w:eastAsia="zh-CN"/>
+              </w:rPr>
+            </w:pPr>
+            <w:r>
+              <w:rPr>
+                <w:rFonts w:hint="eastAsia"/>
+                <w:lang w:val="en-US" w:eastAsia="zh-CN"/>
+              </w:rPr>
+              <w:t>sample_points_uniformly(npts)</w:t>
+            </w:r>
+          </w:p>
+        </w:tc>
+        <w:tc>
+          <w:tcPr>
+            <w:tcW w:w="0" w:type="auto"/>
+            <w:vAlign w:val="center"/>
+          </w:tcPr>
+          <w:p>
+            <w:pPr>
+              <w:pStyle w:val="11"/>
+              <w:bidi w:val="0"/>
+              <w:jc w:val="both"/>
+              <w:rPr>
+                <w:rFonts w:hint="eastAsia"/>
+                <w:lang w:val="en-US" w:eastAsia="zh-CN"/>
+              </w:rPr>
+            </w:pPr>
+            <w:r>
+              <w:rPr>
+                <w:rFonts w:hint="eastAsia"/>
+                <w:lang w:val="en-US" w:eastAsia="zh-CN"/>
+              </w:rPr>
+              <w:t>采样点云</w:t>
+            </w:r>
+            <w:bookmarkStart w:id="0" w:name="_GoBack"/>
+            <w:bookmarkEnd w:id="0"/>
           </w:p>
         </w:tc>
       </w:tr>
@@ -3210,6 +3322,12 @@
             <w:insideH w:val="single" w:color="auto" w:sz="4" w:space="0"/>
             <w:insideV w:val="single" w:color="auto" w:sz="4" w:space="0"/>
           </w:tblBorders>
+          <w:tblCellMar>
+            <w:top w:w="0" w:type="dxa"/>
+            <w:left w:w="108" w:type="dxa"/>
+            <w:bottom w:w="0" w:type="dxa"/>
+            <w:right w:w="108" w:type="dxa"/>
+          </w:tblCellMar>
         </w:tblPrEx>
         <w:tc>
           <w:tcPr>
@@ -3474,12 +3592,6 @@
             <w:insideH w:val="single" w:color="auto" w:sz="4" w:space="0"/>
             <w:insideV w:val="single" w:color="auto" w:sz="4" w:space="0"/>
           </w:tblBorders>
-          <w:tblCellMar>
-            <w:top w:w="0" w:type="dxa"/>
-            <w:left w:w="108" w:type="dxa"/>
-            <w:bottom w:w="0" w:type="dxa"/>
-            <w:right w:w="108" w:type="dxa"/>
-          </w:tblCellMar>
         </w:tblPrEx>
         <w:tc>
           <w:tcPr>

</xml_diff>